<commit_message>
Completed Extra credit assignment
</commit_message>
<xml_diff>
--- a/ExtraCredit/report_rough.docx
+++ b/ExtraCredit/report_rough.docx
@@ -1062,18 +1062,7 @@
           <w:rFonts w:ascii="Courier New" w:hAnsi="Courier New" w:cs="Courier New"/>
         </w:rPr>
         <w:tab/>
-      </w:r>
-      <w:r>
-        <w:rPr>
-          <w:rFonts w:ascii="Courier New" w:hAnsi="Courier New" w:cs="Courier New"/>
-        </w:rPr>
-        <w:t xml:space="preserve">     </w:t>
-      </w:r>
-      <w:r>
-        <w:rPr>
-          <w:rFonts w:ascii="Courier New" w:hAnsi="Courier New" w:cs="Courier New"/>
-        </w:rPr>
-        <w:t>0.00463176972964562</w:t>
+        <w:t xml:space="preserve">     0.00463176972964562</w:t>
       </w:r>
     </w:p>
     <w:p>
@@ -1100,18 +1089,7 @@
           <w:rFonts w:ascii="Courier New" w:hAnsi="Courier New" w:cs="Courier New"/>
         </w:rPr>
         <w:tab/>
-      </w:r>
-      <w:r>
-        <w:rPr>
-          <w:rFonts w:ascii="Courier New" w:hAnsi="Courier New" w:cs="Courier New"/>
-        </w:rPr>
-        <w:t xml:space="preserve">     </w:t>
-      </w:r>
-      <w:r>
-        <w:rPr>
-          <w:rFonts w:ascii="Courier New" w:hAnsi="Courier New" w:cs="Courier New"/>
-        </w:rPr>
-        <w:t>0.00892485273992980</w:t>
+        <w:t xml:space="preserve">     0.00892485273992980</w:t>
       </w:r>
     </w:p>
     <w:p>
@@ -1146,19 +1124,7 @@
         <w:rPr>
           <w:rFonts w:ascii="Cambria" w:hAnsi="Cambria"/>
         </w:rPr>
-        <w:t xml:space="preserve"> solution</w:t>
-      </w:r>
-      <w:r>
-        <w:rPr>
-          <w:rFonts w:ascii="Cambria" w:hAnsi="Cambria"/>
-        </w:rPr>
-        <w:t>s for system of equations (n = 100</w:t>
-      </w:r>
-      <w:r>
-        <w:rPr>
-          <w:rFonts w:ascii="Cambria" w:hAnsi="Cambria"/>
-        </w:rPr>
-        <w:t>)</w:t>
+        <w:t xml:space="preserve"> solutions for system of equations (n = 100)</w:t>
       </w:r>
     </w:p>
     <w:p>
@@ -3319,24 +3285,231 @@
           <w:rFonts w:ascii="Cambria" w:hAnsi="Cambria"/>
         </w:rPr>
         <w:lastRenderedPageBreak/>
-        <w:t>As seen above, the highlighted portions in the tables note the discrepancies in the solutions obtained using the two methods; I didn’t highlight all of them, as it would be too time consuming</w:t>
-      </w:r>
+        <w:t xml:space="preserve">As seen above, the highlighted portions in the tables note the discrepancies in the solutions obtained using the two methods; I didn’t highlight all of them, as it would be too time consuming. These discrepancies, while small, </w:t>
+      </w:r>
+      <w:r>
+        <w:rPr>
+          <w:rFonts w:ascii="Cambria" w:hAnsi="Cambria"/>
+        </w:rPr>
+        <w:t xml:space="preserve">indicate that </w:t>
+      </w:r>
+      <w:r>
+        <w:rPr>
+          <w:rFonts w:ascii="Cambria" w:hAnsi="Cambria"/>
+        </w:rPr>
+        <w:t xml:space="preserve">the solutions generated are not equal. </w:t>
+      </w:r>
+    </w:p>
+    <w:p>
+      <w:pPr>
+        <w:ind w:firstLine="720"/>
+        <w:rPr>
+          <w:rFonts w:ascii="Cambria" w:hAnsi="Cambria"/>
+        </w:rPr>
+      </w:pPr>
+    </w:p>
+    <w:p>
+      <w:pPr>
+        <w:spacing w:line="276" w:lineRule="auto"/>
+        <w:rPr>
+          <w:rFonts w:ascii="Cambria" w:hAnsi="Cambria"/>
+          <w:b/>
+          <w:u w:val="single"/>
+        </w:rPr>
+      </w:pPr>
+      <w:r>
+        <w:rPr>
+          <w:rFonts w:ascii="Cambria" w:hAnsi="Cambria"/>
+          <w:b/>
+          <w:u w:val="single"/>
+        </w:rPr>
+        <w:t xml:space="preserve">Question </w:t>
+      </w:r>
+      <w:r>
+        <w:rPr>
+          <w:rFonts w:ascii="Cambria" w:hAnsi="Cambria"/>
+          <w:b/>
+          <w:u w:val="single"/>
+        </w:rPr>
+        <w:t>3</w:t>
+      </w:r>
+      <w:r>
+        <w:rPr>
+          <w:rFonts w:ascii="Cambria" w:hAnsi="Cambria"/>
+          <w:b/>
+          <w:u w:val="single"/>
+        </w:rPr>
+        <w:t>:</w:t>
+      </w:r>
+    </w:p>
+    <w:p>
+      <w:pPr>
+        <w:spacing w:line="276" w:lineRule="auto"/>
+        <w:rPr>
+          <w:rFonts w:ascii="Cambria" w:hAnsi="Cambria"/>
+        </w:rPr>
+      </w:pPr>
+      <w:r>
+        <w:rPr>
+          <w:rFonts w:ascii="Cambria" w:hAnsi="Cambria"/>
+          <w:b/>
+        </w:rPr>
+        <w:tab/>
+      </w:r>
+      <w:r>
+        <w:rPr>
+          <w:rFonts w:ascii="Cambria" w:hAnsi="Cambria"/>
+        </w:rPr>
+        <w:t xml:space="preserve">To obtain the run times of both the full solver and the MatLab </w:t>
+      </w:r>
+      <w:r>
+        <w:rPr>
+          <w:rFonts w:ascii="Cambria" w:hAnsi="Cambria"/>
+        </w:rPr>
+        <w:t xml:space="preserve">method, each respective method was wrapped between a tic (timer start) and toc (timer end) call as the solutions were being processed. My laptop, unfortunately, was unable to handle running large matricies. </w:t>
+      </w:r>
+      <w:r>
+        <w:rPr>
+          <w:rFonts w:ascii="Cambria" w:hAnsi="Cambria"/>
+        </w:rPr>
+        <w:t>Below is a plot of their timings in a loglog plot:</w:t>
+      </w:r>
+    </w:p>
+    <w:p>
+      <w:pPr>
+        <w:spacing w:line="276" w:lineRule="auto"/>
+        <w:rPr>
+          <w:rFonts w:ascii="Cambria" w:hAnsi="Cambria"/>
+        </w:rPr>
+      </w:pPr>
+    </w:p>
+    <w:p>
+      <w:pPr>
+        <w:spacing w:line="276" w:lineRule="auto"/>
+        <w:rPr>
+          <w:rFonts w:ascii="Cambria" w:hAnsi="Cambria"/>
+        </w:rPr>
+      </w:pPr>
+      <w:r>
+        <w:rPr>
+          <w:rFonts w:ascii="Cambria" w:hAnsi="Cambria"/>
+        </w:rPr>
+        <w:tab/>
+        <w:t xml:space="preserve">From the plot, we can see that the MatLab timings are different than the ones from the full solver timings. This can be attributed to the </w:t>
+      </w:r>
+      <w:r>
+        <w:rPr>
+          <w:rFonts w:ascii="Cambria" w:hAnsi="Cambria"/>
+        </w:rPr>
+        <w:t>implementation of both methods</w:t>
+      </w:r>
+      <w:r>
+        <w:rPr>
+          <w:rFonts w:ascii="Cambria" w:hAnsi="Cambria"/>
+        </w:rPr>
+        <w:t>, which has resulted in a higher runtime for the full solver compared to the MatLab solver.</w:t>
+      </w:r>
+    </w:p>
+    <w:p>
+      <w:pPr>
+        <w:spacing w:line="276" w:lineRule="auto"/>
+        <w:rPr>
+          <w:rFonts w:ascii="Cambria" w:hAnsi="Cambria"/>
+        </w:rPr>
+      </w:pPr>
+    </w:p>
+    <w:p>
+      <w:pPr>
+        <w:spacing w:line="276" w:lineRule="auto"/>
+        <w:rPr>
+          <w:rFonts w:ascii="Cambria" w:hAnsi="Cambria"/>
+        </w:rPr>
+      </w:pPr>
+      <w:r>
+        <w:rPr>
+          <w:rFonts w:ascii="Cambria" w:hAnsi="Cambria"/>
+          <w:u w:val="single"/>
+        </w:rPr>
+        <w:t>Graph 1:</w:t>
+      </w:r>
+      <w:r>
+        <w:rPr>
+          <w:rFonts w:ascii="Cambria" w:hAnsi="Cambria"/>
+        </w:rPr>
+        <w:t xml:space="preserve"> Running time of pentsolve and MatLab Base Algorithm</w:t>
+      </w:r>
+    </w:p>
+    <w:p>
+      <w:pPr>
+        <w:spacing w:line="276" w:lineRule="auto"/>
+        <w:rPr>
+          <w:rFonts w:ascii="Cambria" w:hAnsi="Cambria"/>
+        </w:rPr>
+      </w:pPr>
+    </w:p>
+    <w:p>
+      <w:pPr>
+        <w:spacing w:line="276" w:lineRule="auto"/>
+        <w:rPr>
+          <w:rFonts w:ascii="Cambria" w:hAnsi="Cambria"/>
+        </w:rPr>
+      </w:pPr>
+      <w:r>
+        <w:rPr>
+          <w:rFonts w:ascii="Cambria" w:hAnsi="Cambria"/>
+        </w:rPr>
+        <w:tab/>
+      </w:r>
+      <w:r>
+        <w:rPr>
+          <w:rFonts w:ascii="Cambria" w:hAnsi="Cambria"/>
+        </w:rPr>
+        <w:drawing>
+          <wp:inline distT="0" distB="0" distL="0" distR="0" wp14:anchorId="3F5BF47D" wp14:editId="2FE5A4CC">
+            <wp:extent cx="5080635" cy="3810477"/>
+            <wp:effectExtent l="0" t="0" r="0" b="0"/>
+            <wp:docPr id="1" name="Picture 1"/>
+            <wp:cNvGraphicFramePr>
+              <a:graphicFrameLocks xmlns:a="http://schemas.openxmlformats.org/drawingml/2006/main" noChangeAspect="1"/>
+            </wp:cNvGraphicFramePr>
+            <a:graphic xmlns:a="http://schemas.openxmlformats.org/drawingml/2006/main">
+              <a:graphicData uri="http://schemas.openxmlformats.org/drawingml/2006/picture">
+                <pic:pic xmlns:pic="http://schemas.openxmlformats.org/drawingml/2006/picture">
+                  <pic:nvPicPr>
+                    <pic:cNvPr id="1" name=""/>
+                    <pic:cNvPicPr/>
+                  </pic:nvPicPr>
+                  <pic:blipFill>
+                    <a:blip r:embed="rId7"/>
+                    <a:stretch>
+                      <a:fillRect/>
+                    </a:stretch>
+                  </pic:blipFill>
+                  <pic:spPr>
+                    <a:xfrm>
+                      <a:off x="0" y="0"/>
+                      <a:ext cx="5098316" cy="3823738"/>
+                    </a:xfrm>
+                    <a:prstGeom prst="rect">
+                      <a:avLst/>
+                    </a:prstGeom>
+                  </pic:spPr>
+                </pic:pic>
+              </a:graphicData>
+            </a:graphic>
+          </wp:inline>
+        </w:drawing>
+      </w:r>
+    </w:p>
+    <w:p>
+      <w:pPr>
+        <w:spacing w:line="276" w:lineRule="auto"/>
+        <w:rPr>
+          <w:rFonts w:ascii="Cambria" w:hAnsi="Cambria"/>
+        </w:rPr>
+      </w:pPr>
       <w:bookmarkStart w:id="0" w:name="_GoBack"/>
       <w:bookmarkEnd w:id="0"/>
-      <w:r>
-        <w:rPr>
-          <w:rFonts w:ascii="Cambria" w:hAnsi="Cambria"/>
-        </w:rPr>
-        <w:t xml:space="preserve">. These discrepancies, while small, indicate the the solutions generated are not equal. </w:t>
-      </w:r>
-    </w:p>
-    <w:p>
-      <w:pPr>
-        <w:ind w:firstLine="720"/>
-        <w:rPr>
-          <w:rFonts w:ascii="Cambria" w:hAnsi="Cambria"/>
-        </w:rPr>
-      </w:pPr>
     </w:p>
     <w:p>
       <w:pPr>
@@ -3361,7 +3534,7 @@
           <w:b/>
           <w:u w:val="single"/>
         </w:rPr>
-        <w:t>3</w:t>
+        <w:t>4</w:t>
       </w:r>
       <w:r>
         <w:rPr>
@@ -3390,25 +3563,12 @@
         <w:rPr>
           <w:rFonts w:ascii="Cambria" w:hAnsi="Cambria"/>
         </w:rPr>
-        <w:t>This question was similar to question 1 in terms of the approached used to solve it. Instead of having only one initial x, 25 iterations must be made for each x initialization beginning from (400,400) to (600,600), inclusively. While the first question only had one for loop to handle the iteration, an outer loop had to be created for this question to iterate through all the initial x-values. Another notable difference is that iteration didn’t terminated upon immediately hitting the approved convergence error threshold. 25 iterations were made for each initial starting value of x. This resulted in a large (2 x 25 x 201)—2 representing x</w:t>
-      </w:r>
-      <w:r>
-        <w:rPr>
-          <w:rFonts w:ascii="Cambria" w:hAnsi="Cambria"/>
-          <w:vertAlign w:val="subscript"/>
-        </w:rPr>
-        <w:t>1</w:t>
-      </w:r>
-      <w:r>
-        <w:rPr>
-          <w:rFonts w:ascii="Cambria" w:hAnsi="Cambria"/>
-        </w:rPr>
-        <w:t xml:space="preserve"> and x</w:t>
-      </w:r>
-      <w:r>
-        <w:rPr>
-          <w:rFonts w:ascii="Cambria" w:hAnsi="Cambria"/>
-          <w:vertAlign w:val="subscript"/>
+        <w:t>On examining the pentsolve method, it appears that its computational complexity is roughly O(N</w:t>
+      </w:r>
+      <w:r>
+        <w:rPr>
+          <w:rFonts w:ascii="Cambria" w:hAnsi="Cambria"/>
+          <w:vertAlign w:val="superscript"/>
         </w:rPr>
         <w:t>2</w:t>
       </w:r>
@@ -3416,295 +3576,15 @@
         <w:rPr>
           <w:rFonts w:ascii="Cambria" w:hAnsi="Cambria"/>
         </w:rPr>
-        <w:t>, 25 for the number of iterations per initial starting value, and 201 for account all the initial starting values between 400 and 600. Otherwise, the methodology remained the same.</w:t>
-      </w:r>
-    </w:p>
-    <w:p>
-      <w:pPr>
-        <w:spacing w:line="276" w:lineRule="auto"/>
-        <w:rPr>
-          <w:rFonts w:ascii="Cambria" w:hAnsi="Cambria"/>
-        </w:rPr>
-      </w:pPr>
-      <w:r>
-        <w:rPr>
-          <w:rFonts w:ascii="Cambria" w:hAnsi="Cambria"/>
-        </w:rPr>
-        <w:tab/>
-        <w:t>A table was created in the end, to display the values where the system converged toward with respect to the initial starting values.</w:t>
-      </w:r>
-    </w:p>
-    <w:p>
-      <w:pPr>
-        <w:spacing w:line="276" w:lineRule="auto"/>
-        <w:rPr>
-          <w:rFonts w:ascii="Cambria" w:hAnsi="Cambria"/>
-        </w:rPr>
-      </w:pPr>
-      <w:r>
-        <w:rPr>
-          <w:rFonts w:ascii="Cambria" w:hAnsi="Cambria"/>
-        </w:rPr>
-        <w:tab/>
-        <w:t>By setting ε = 10</w:t>
-      </w:r>
-      <w:r>
-        <w:rPr>
-          <w:rFonts w:ascii="Cambria" w:hAnsi="Cambria"/>
-          <w:vertAlign w:val="superscript"/>
-        </w:rPr>
-        <w:t>-3</w:t>
-      </w:r>
-      <w:r>
-        <w:rPr>
-          <w:rFonts w:ascii="Cambria" w:hAnsi="Cambria"/>
-        </w:rPr>
-        <w:t>, the following result was obtained. Please see below the table to understand how to interpret it:</w:t>
-      </w:r>
-    </w:p>
-    <w:p>
-      <w:pPr>
-        <w:spacing w:line="276" w:lineRule="auto"/>
-        <w:rPr>
-          <w:rFonts w:ascii="Cambria" w:hAnsi="Cambria"/>
-        </w:rPr>
-      </w:pPr>
-      <w:r>
-        <w:rPr>
-          <w:rFonts w:ascii="Cambria" w:hAnsi="Cambria"/>
-          <w:b/>
-        </w:rPr>
-        <w:t xml:space="preserve"> </w:t>
-      </w:r>
-      <w:r>
-        <w:rPr>
-          <w:rFonts w:ascii="Cambria" w:hAnsi="Cambria"/>
-          <w:b/>
-        </w:rPr>
-        <w:t>(x</w:t>
-      </w:r>
-      <w:r>
-        <w:rPr>
-          <w:rFonts w:ascii="Cambria" w:hAnsi="Cambria"/>
-          <w:b/>
-          <w:vertAlign w:val="subscript"/>
-        </w:rPr>
-        <w:t xml:space="preserve">1, </w:t>
-      </w:r>
-      <w:r>
-        <w:rPr>
-          <w:rFonts w:ascii="Cambria" w:hAnsi="Cambria"/>
-          <w:b/>
-        </w:rPr>
-        <w:t>x</w:t>
-      </w:r>
-      <w:r>
-        <w:rPr>
-          <w:rFonts w:ascii="Cambria" w:hAnsi="Cambria"/>
-          <w:b/>
-          <w:vertAlign w:val="subscript"/>
-        </w:rPr>
-        <w:t>2</w:t>
-      </w:r>
-      <w:r>
-        <w:rPr>
-          <w:rFonts w:ascii="Cambria" w:hAnsi="Cambria"/>
-          <w:b/>
-        </w:rPr>
-        <w:t>)</w:t>
-      </w:r>
-      <w:r>
-        <w:rPr>
-          <w:rFonts w:ascii="Cambria" w:hAnsi="Cambria"/>
-        </w:rPr>
-        <w:t xml:space="preserve"> </w:t>
-      </w:r>
-      <w:r>
-        <w:rPr>
-          <w:rFonts w:ascii="Cambria" w:hAnsi="Cambria"/>
-        </w:rPr>
-        <w:t>– because x</w:t>
-      </w:r>
-      <w:r>
-        <w:rPr>
-          <w:rFonts w:ascii="Cambria" w:hAnsi="Cambria"/>
-          <w:vertAlign w:val="subscript"/>
-        </w:rPr>
-        <w:t xml:space="preserve">1 </w:t>
-      </w:r>
-      <w:r>
-        <w:rPr>
-          <w:rFonts w:ascii="Cambria" w:hAnsi="Cambria"/>
-        </w:rPr>
-        <w:t>=</w:t>
-      </w:r>
-      <w:r>
-        <w:rPr>
-          <w:rFonts w:ascii="Cambria" w:hAnsi="Cambria"/>
-          <w:vertAlign w:val="subscript"/>
-        </w:rPr>
-        <w:t xml:space="preserve"> </w:t>
-      </w:r>
-      <w:r>
-        <w:rPr>
-          <w:rFonts w:ascii="Cambria" w:hAnsi="Cambria"/>
-        </w:rPr>
-        <w:t>x</w:t>
-      </w:r>
-      <w:r>
-        <w:rPr>
-          <w:rFonts w:ascii="Cambria" w:hAnsi="Cambria"/>
-          <w:vertAlign w:val="subscript"/>
-        </w:rPr>
-        <w:t>2</w:t>
-      </w:r>
-      <w:r>
-        <w:rPr>
-          <w:rFonts w:ascii="Cambria" w:hAnsi="Cambria"/>
-        </w:rPr>
-        <w:t xml:space="preserve"> in this problem, the lone number in this column represents both integers, where (x</w:t>
-      </w:r>
-      <w:r>
-        <w:rPr>
-          <w:rFonts w:ascii="Cambria" w:hAnsi="Cambria"/>
-          <w:vertAlign w:val="subscript"/>
-        </w:rPr>
-        <w:t xml:space="preserve">1, </w:t>
-      </w:r>
-      <w:r>
-        <w:rPr>
-          <w:rFonts w:ascii="Cambria" w:hAnsi="Cambria"/>
-        </w:rPr>
-        <w:t>x</w:t>
-      </w:r>
-      <w:r>
-        <w:rPr>
-          <w:rFonts w:ascii="Cambria" w:hAnsi="Cambria"/>
-          <w:vertAlign w:val="subscript"/>
-        </w:rPr>
-        <w:t>2</w:t>
-      </w:r>
-      <w:r>
-        <w:rPr>
-          <w:rFonts w:ascii="Cambria" w:hAnsi="Cambria"/>
-        </w:rPr>
-        <w:t xml:space="preserve">) is the </w:t>
-      </w:r>
-      <w:r>
-        <w:rPr>
-          <w:rFonts w:ascii="Cambria" w:hAnsi="Cambria"/>
-          <w:b/>
-        </w:rPr>
-        <w:t>initial value of x</w:t>
-      </w:r>
-      <w:r>
-        <w:rPr>
-          <w:rFonts w:ascii="Cambria" w:hAnsi="Cambria"/>
-        </w:rPr>
-        <w:t>.</w:t>
-      </w:r>
-    </w:p>
-    <w:p>
-      <w:pPr>
-        <w:spacing w:line="276" w:lineRule="auto"/>
-        <w:rPr>
-          <w:rFonts w:ascii="Cambria" w:hAnsi="Cambria"/>
-        </w:rPr>
-      </w:pPr>
-      <w:r>
-        <w:rPr>
-          <w:rFonts w:ascii="Cambria" w:hAnsi="Cambria"/>
-          <w:b/>
-        </w:rPr>
-        <w:t xml:space="preserve"> f</w:t>
-      </w:r>
-      <w:r>
-        <w:rPr>
-          <w:rFonts w:ascii="Cambria" w:hAnsi="Cambria"/>
-          <w:b/>
-          <w:vertAlign w:val="subscript"/>
-        </w:rPr>
-        <w:t>1</w:t>
-      </w:r>
-      <w:r>
-        <w:rPr>
-          <w:rFonts w:ascii="Cambria" w:hAnsi="Cambria"/>
-          <w:b/>
-        </w:rPr>
-        <w:t>(x) and f</w:t>
-      </w:r>
-      <w:r>
-        <w:rPr>
-          <w:rFonts w:ascii="Cambria" w:hAnsi="Cambria"/>
-          <w:b/>
-          <w:vertAlign w:val="subscript"/>
-        </w:rPr>
-        <w:t>2</w:t>
-      </w:r>
-      <w:r>
-        <w:rPr>
-          <w:rFonts w:ascii="Cambria" w:hAnsi="Cambria"/>
-          <w:b/>
-        </w:rPr>
-        <w:t>(x)</w:t>
-      </w:r>
-      <w:r>
-        <w:rPr>
-          <w:rFonts w:ascii="Cambria" w:hAnsi="Cambria"/>
-        </w:rPr>
-        <w:t xml:space="preserve"> are placed side-by-side to see the value they are converging toward</w:t>
-      </w:r>
-    </w:p>
-    <w:p>
-      <w:pPr>
-        <w:spacing w:line="276" w:lineRule="auto"/>
-        <w:rPr>
-          <w:rFonts w:ascii="Cambria" w:hAnsi="Cambria"/>
-        </w:rPr>
-      </w:pPr>
-      <w:r>
-        <w:rPr>
-          <w:rFonts w:ascii="Cambria" w:hAnsi="Cambria"/>
-          <w:b/>
-        </w:rPr>
-        <w:t>Conv?</w:t>
-      </w:r>
-      <w:r>
-        <w:rPr>
-          <w:rFonts w:ascii="Cambria" w:hAnsi="Cambria"/>
-        </w:rPr>
-        <w:t xml:space="preserve"> column is a Boolean, where 1 = true (the system does converge) and 0 = false (the system does not converge) </w:t>
-      </w:r>
-    </w:p>
-    <w:p>
-      <w:pPr>
-        <w:spacing w:line="276" w:lineRule="auto"/>
-        <w:rPr>
-          <w:rFonts w:ascii="Cambria" w:hAnsi="Cambria"/>
-        </w:rPr>
-      </w:pPr>
-    </w:p>
-    <w:p>
-      <w:pPr>
-        <w:spacing w:line="276" w:lineRule="auto"/>
-        <w:rPr>
-          <w:rFonts w:ascii="Cambria" w:hAnsi="Cambria"/>
-        </w:rPr>
-      </w:pPr>
-      <w:r>
-        <w:rPr>
-          <w:rFonts w:ascii="Cambria" w:hAnsi="Cambria"/>
-        </w:rPr>
-        <w:t>Thus, viewing the values in the table where Conv? is 1 (true), it is plausible to assume that they are converging toward the value of 0. There are 25 different solutions where the system converges.</w:t>
-      </w:r>
-    </w:p>
-    <w:p>
-      <w:pPr>
-        <w:spacing w:line="276" w:lineRule="auto"/>
-        <w:rPr>
-          <w:rFonts w:ascii="Cambria" w:hAnsi="Cambria"/>
-        </w:rPr>
-      </w:pPr>
+        <w:t xml:space="preserve">). The observed timings of pentsolve is not the same as the base MatLab </w:t>
+      </w:r>
+      <w:r>
+        <w:rPr>
+          <w:rFonts w:ascii="Cambria" w:hAnsi="Cambria"/>
+        </w:rPr>
+        <w:lastRenderedPageBreak/>
+        <w:t xml:space="preserve">solver. The former is costlier due to checks on matrix A to see whether it’s symmetrical or not, and then executing the appropriate algorithm. </w:t>
+      </w:r>
     </w:p>
     <w:p>
       <w:pPr>
@@ -3721,6 +3601,3746 @@
           <w:b/>
           <w:u w:val="single"/>
         </w:rPr>
+        <w:t xml:space="preserve">Question </w:t>
+      </w:r>
+      <w:r>
+        <w:rPr>
+          <w:rFonts w:ascii="Cambria" w:hAnsi="Cambria"/>
+          <w:b/>
+          <w:u w:val="single"/>
+        </w:rPr>
+        <w:t>5</w:t>
+      </w:r>
+      <w:r>
+        <w:rPr>
+          <w:rFonts w:ascii="Cambria" w:hAnsi="Cambria"/>
+          <w:b/>
+          <w:u w:val="single"/>
+        </w:rPr>
+        <w:t>:</w:t>
+      </w:r>
+    </w:p>
+    <w:p>
+      <w:pPr>
+        <w:spacing w:line="276" w:lineRule="auto"/>
+        <w:rPr>
+          <w:rFonts w:ascii="Cambria" w:hAnsi="Cambria"/>
+        </w:rPr>
+      </w:pPr>
+      <w:r>
+        <w:rPr>
+          <w:rFonts w:ascii="Cambria" w:hAnsi="Cambria"/>
+          <w:b/>
+        </w:rPr>
+        <w:tab/>
+      </w:r>
+      <w:r>
+        <w:rPr>
+          <w:rFonts w:ascii="Cambria" w:hAnsi="Cambria"/>
+        </w:rPr>
+        <w:t>Given R, then R</w:t>
+      </w:r>
+      <w:r>
+        <w:rPr>
+          <w:rFonts w:ascii="Cambria" w:hAnsi="Cambria"/>
+          <w:vertAlign w:val="superscript"/>
+        </w:rPr>
+        <w:t xml:space="preserve">T </w:t>
+      </w:r>
+      <w:r>
+        <w:rPr>
+          <w:rFonts w:ascii="Cambria" w:hAnsi="Cambria"/>
+        </w:rPr>
+        <w:t xml:space="preserve">is </w:t>
+      </w:r>
+      <w:r>
+        <w:rPr>
+          <w:rFonts w:ascii="Cambria" w:hAnsi="Cambria"/>
+        </w:rPr>
+        <w:t>transposed. Let the following numbers be represented in the following way, with blank cells representing 0:</w:t>
+      </w:r>
+    </w:p>
+    <w:p>
+      <w:pPr>
+        <w:pStyle w:val="ListParagraph"/>
+        <w:numPr>
+          <w:ilvl w:val="0"/>
+          <w:numId w:val="9"/>
+        </w:numPr>
+        <w:spacing w:line="276" w:lineRule="auto"/>
+        <w:rPr>
+          <w:rFonts w:ascii="Cambria" w:hAnsi="Cambria"/>
+        </w:rPr>
+      </w:pPr>
+      <w:r>
+        <w:rPr>
+          <w:rFonts w:ascii="Cambria" w:hAnsi="Cambria"/>
+        </w:rPr>
+        <w:t>a = 2</w:t>
+      </w:r>
+    </w:p>
+    <w:p>
+      <w:pPr>
+        <w:pStyle w:val="ListParagraph"/>
+        <w:numPr>
+          <w:ilvl w:val="0"/>
+          <w:numId w:val="9"/>
+        </w:numPr>
+        <w:spacing w:line="276" w:lineRule="auto"/>
+        <w:rPr>
+          <w:rFonts w:ascii="Cambria" w:hAnsi="Cambria"/>
+        </w:rPr>
+      </w:pPr>
+      <w:r>
+        <w:rPr>
+          <w:rFonts w:ascii="Cambria" w:hAnsi="Cambria"/>
+        </w:rPr>
+        <w:t>b = 1</w:t>
+      </w:r>
+    </w:p>
+    <w:p>
+      <w:pPr>
+        <w:spacing w:line="276" w:lineRule="auto"/>
+        <w:rPr>
+          <w:rFonts w:ascii="Cambria" w:hAnsi="Cambria"/>
+        </w:rPr>
+      </w:pPr>
+      <w:r>
+        <w:rPr>
+          <w:rFonts w:ascii="Cambria" w:hAnsi="Cambria"/>
+        </w:rPr>
+        <w:t>R can now be represented as the following:</w:t>
+      </w:r>
+    </w:p>
+    <w:tbl>
+      <w:tblPr>
+        <w:tblStyle w:val="TableGrid"/>
+        <w:tblW w:w="0" w:type="auto"/>
+        <w:jc w:val="center"/>
+        <w:tblLook w:val="04A0" w:firstRow="1" w:lastRow="0" w:firstColumn="1" w:lastColumn="0" w:noHBand="0" w:noVBand="1"/>
+      </w:tblPr>
+      <w:tblGrid>
+        <w:gridCol w:w="492"/>
+        <w:gridCol w:w="562"/>
+        <w:gridCol w:w="571"/>
+        <w:gridCol w:w="523"/>
+        <w:gridCol w:w="523"/>
+        <w:gridCol w:w="523"/>
+        <w:gridCol w:w="571"/>
+        <w:gridCol w:w="562"/>
+      </w:tblGrid>
+      <w:tr>
+        <w:trPr>
+          <w:jc w:val="center"/>
+        </w:trPr>
+        <w:tc>
+          <w:tcPr>
+            <w:tcW w:w="492" w:type="dxa"/>
+          </w:tcPr>
+          <w:p>
+            <w:pPr>
+              <w:spacing w:line="276" w:lineRule="auto"/>
+              <w:rPr>
+                <w:rFonts w:ascii="Cambria" w:hAnsi="Cambria"/>
+              </w:rPr>
+            </w:pPr>
+            <w:r>
+              <w:rPr>
+                <w:rFonts w:ascii="Cambria" w:hAnsi="Cambria"/>
+              </w:rPr>
+              <w:t>a</w:t>
+            </w:r>
+          </w:p>
+        </w:tc>
+        <w:tc>
+          <w:tcPr>
+            <w:tcW w:w="562" w:type="dxa"/>
+          </w:tcPr>
+          <w:p>
+            <w:pPr>
+              <w:spacing w:line="276" w:lineRule="auto"/>
+              <w:rPr>
+                <w:rFonts w:ascii="Cambria" w:hAnsi="Cambria"/>
+              </w:rPr>
+            </w:pPr>
+            <w:r>
+              <w:rPr>
+                <w:rFonts w:ascii="Cambria" w:hAnsi="Cambria"/>
+              </w:rPr>
+              <w:t>-a</w:t>
+            </w:r>
+          </w:p>
+        </w:tc>
+        <w:tc>
+          <w:tcPr>
+            <w:tcW w:w="571" w:type="dxa"/>
+          </w:tcPr>
+          <w:p>
+            <w:pPr>
+              <w:spacing w:line="276" w:lineRule="auto"/>
+              <w:rPr>
+                <w:rFonts w:ascii="Cambria" w:hAnsi="Cambria"/>
+              </w:rPr>
+            </w:pPr>
+            <w:r>
+              <w:rPr>
+                <w:rFonts w:ascii="Cambria" w:hAnsi="Cambria"/>
+              </w:rPr>
+              <w:t>b</w:t>
+            </w:r>
+          </w:p>
+        </w:tc>
+        <w:tc>
+          <w:tcPr>
+            <w:tcW w:w="523" w:type="dxa"/>
+          </w:tcPr>
+          <w:p>
+            <w:pPr>
+              <w:spacing w:line="276" w:lineRule="auto"/>
+              <w:rPr>
+                <w:rFonts w:ascii="Cambria" w:hAnsi="Cambria"/>
+              </w:rPr>
+            </w:pPr>
+          </w:p>
+        </w:tc>
+        <w:tc>
+          <w:tcPr>
+            <w:tcW w:w="523" w:type="dxa"/>
+          </w:tcPr>
+          <w:p>
+            <w:pPr>
+              <w:spacing w:line="276" w:lineRule="auto"/>
+              <w:rPr>
+                <w:rFonts w:ascii="Cambria" w:hAnsi="Cambria"/>
+              </w:rPr>
+            </w:pPr>
+          </w:p>
+        </w:tc>
+        <w:tc>
+          <w:tcPr>
+            <w:tcW w:w="523" w:type="dxa"/>
+          </w:tcPr>
+          <w:p>
+            <w:pPr>
+              <w:spacing w:line="276" w:lineRule="auto"/>
+              <w:rPr>
+                <w:rFonts w:ascii="Cambria" w:hAnsi="Cambria"/>
+              </w:rPr>
+            </w:pPr>
+          </w:p>
+        </w:tc>
+        <w:tc>
+          <w:tcPr>
+            <w:tcW w:w="571" w:type="dxa"/>
+          </w:tcPr>
+          <w:p>
+            <w:pPr>
+              <w:spacing w:line="276" w:lineRule="auto"/>
+              <w:rPr>
+                <w:rFonts w:ascii="Cambria" w:hAnsi="Cambria"/>
+              </w:rPr>
+            </w:pPr>
+          </w:p>
+        </w:tc>
+        <w:tc>
+          <w:tcPr>
+            <w:tcW w:w="562" w:type="dxa"/>
+          </w:tcPr>
+          <w:p>
+            <w:pPr>
+              <w:spacing w:line="276" w:lineRule="auto"/>
+              <w:rPr>
+                <w:rFonts w:ascii="Cambria" w:hAnsi="Cambria"/>
+              </w:rPr>
+            </w:pPr>
+          </w:p>
+        </w:tc>
+      </w:tr>
+      <w:tr>
+        <w:trPr>
+          <w:jc w:val="center"/>
+        </w:trPr>
+        <w:tc>
+          <w:tcPr>
+            <w:tcW w:w="492" w:type="dxa"/>
+          </w:tcPr>
+          <w:p>
+            <w:pPr>
+              <w:spacing w:line="276" w:lineRule="auto"/>
+              <w:rPr>
+                <w:rFonts w:ascii="Cambria" w:hAnsi="Cambria"/>
+              </w:rPr>
+            </w:pPr>
+          </w:p>
+        </w:tc>
+        <w:tc>
+          <w:tcPr>
+            <w:tcW w:w="562" w:type="dxa"/>
+          </w:tcPr>
+          <w:p>
+            <w:pPr>
+              <w:spacing w:line="276" w:lineRule="auto"/>
+              <w:rPr>
+                <w:rFonts w:ascii="Cambria" w:hAnsi="Cambria"/>
+              </w:rPr>
+            </w:pPr>
+            <w:r>
+              <w:rPr>
+                <w:rFonts w:ascii="Cambria" w:hAnsi="Cambria"/>
+              </w:rPr>
+              <w:t>b</w:t>
+            </w:r>
+          </w:p>
+        </w:tc>
+        <w:tc>
+          <w:tcPr>
+            <w:tcW w:w="571" w:type="dxa"/>
+          </w:tcPr>
+          <w:p>
+            <w:pPr>
+              <w:spacing w:line="276" w:lineRule="auto"/>
+              <w:rPr>
+                <w:rFonts w:ascii="Cambria" w:hAnsi="Cambria"/>
+              </w:rPr>
+            </w:pPr>
+            <w:r>
+              <w:rPr>
+                <w:rFonts w:ascii="Cambria" w:hAnsi="Cambria"/>
+              </w:rPr>
+              <w:t>-a</w:t>
+            </w:r>
+          </w:p>
+        </w:tc>
+        <w:tc>
+          <w:tcPr>
+            <w:tcW w:w="523" w:type="dxa"/>
+          </w:tcPr>
+          <w:p>
+            <w:pPr>
+              <w:spacing w:line="276" w:lineRule="auto"/>
+              <w:rPr>
+                <w:rFonts w:ascii="Cambria" w:hAnsi="Cambria"/>
+              </w:rPr>
+            </w:pPr>
+            <w:r>
+              <w:rPr>
+                <w:rFonts w:ascii="Cambria" w:hAnsi="Cambria"/>
+              </w:rPr>
+              <w:t>b</w:t>
+            </w:r>
+          </w:p>
+        </w:tc>
+        <w:tc>
+          <w:tcPr>
+            <w:tcW w:w="523" w:type="dxa"/>
+          </w:tcPr>
+          <w:p>
+            <w:pPr>
+              <w:spacing w:line="276" w:lineRule="auto"/>
+              <w:rPr>
+                <w:rFonts w:ascii="Cambria" w:hAnsi="Cambria"/>
+              </w:rPr>
+            </w:pPr>
+          </w:p>
+        </w:tc>
+        <w:tc>
+          <w:tcPr>
+            <w:tcW w:w="523" w:type="dxa"/>
+          </w:tcPr>
+          <w:p>
+            <w:pPr>
+              <w:spacing w:line="276" w:lineRule="auto"/>
+              <w:rPr>
+                <w:rFonts w:ascii="Cambria" w:hAnsi="Cambria"/>
+              </w:rPr>
+            </w:pPr>
+          </w:p>
+        </w:tc>
+        <w:tc>
+          <w:tcPr>
+            <w:tcW w:w="571" w:type="dxa"/>
+          </w:tcPr>
+          <w:p>
+            <w:pPr>
+              <w:spacing w:line="276" w:lineRule="auto"/>
+              <w:rPr>
+                <w:rFonts w:ascii="Cambria" w:hAnsi="Cambria"/>
+              </w:rPr>
+            </w:pPr>
+          </w:p>
+        </w:tc>
+        <w:tc>
+          <w:tcPr>
+            <w:tcW w:w="562" w:type="dxa"/>
+          </w:tcPr>
+          <w:p>
+            <w:pPr>
+              <w:spacing w:line="276" w:lineRule="auto"/>
+              <w:rPr>
+                <w:rFonts w:ascii="Cambria" w:hAnsi="Cambria"/>
+              </w:rPr>
+            </w:pPr>
+          </w:p>
+        </w:tc>
+      </w:tr>
+      <w:tr>
+        <w:trPr>
+          <w:jc w:val="center"/>
+        </w:trPr>
+        <w:tc>
+          <w:tcPr>
+            <w:tcW w:w="492" w:type="dxa"/>
+          </w:tcPr>
+          <w:p>
+            <w:pPr>
+              <w:spacing w:line="276" w:lineRule="auto"/>
+              <w:rPr>
+                <w:rFonts w:ascii="Cambria" w:hAnsi="Cambria"/>
+              </w:rPr>
+            </w:pPr>
+          </w:p>
+        </w:tc>
+        <w:tc>
+          <w:tcPr>
+            <w:tcW w:w="562" w:type="dxa"/>
+          </w:tcPr>
+          <w:p>
+            <w:pPr>
+              <w:spacing w:line="276" w:lineRule="auto"/>
+              <w:rPr>
+                <w:rFonts w:ascii="Cambria" w:hAnsi="Cambria"/>
+              </w:rPr>
+            </w:pPr>
+          </w:p>
+        </w:tc>
+        <w:tc>
+          <w:tcPr>
+            <w:tcW w:w="571" w:type="dxa"/>
+          </w:tcPr>
+          <w:p>
+            <w:pPr>
+              <w:spacing w:line="276" w:lineRule="auto"/>
+              <w:rPr>
+                <w:rFonts w:ascii="Cambria" w:hAnsi="Cambria"/>
+              </w:rPr>
+            </w:pPr>
+            <w:r>
+              <w:rPr>
+                <w:rFonts w:ascii="Cambria" w:hAnsi="Cambria"/>
+              </w:rPr>
+              <w:t>b</w:t>
+            </w:r>
+          </w:p>
+        </w:tc>
+        <w:tc>
+          <w:tcPr>
+            <w:tcW w:w="523" w:type="dxa"/>
+          </w:tcPr>
+          <w:p>
+            <w:pPr>
+              <w:spacing w:line="276" w:lineRule="auto"/>
+              <w:rPr>
+                <w:rFonts w:ascii="Cambria" w:hAnsi="Cambria"/>
+              </w:rPr>
+            </w:pPr>
+            <m:oMathPara>
+              <m:oMath>
+                <m:r>
+                  <w:rPr>
+                    <w:rFonts w:ascii="Cambria Math" w:hAnsi="Cambria Math"/>
+                  </w:rPr>
+                  <m:t>⋱</m:t>
+                </m:r>
+              </m:oMath>
+            </m:oMathPara>
+          </w:p>
+        </w:tc>
+        <w:tc>
+          <w:tcPr>
+            <w:tcW w:w="523" w:type="dxa"/>
+          </w:tcPr>
+          <w:p>
+            <w:pPr>
+              <w:spacing w:line="276" w:lineRule="auto"/>
+              <w:rPr>
+                <w:rFonts w:ascii="Cambria" w:hAnsi="Cambria"/>
+              </w:rPr>
+            </w:pPr>
+            <m:oMathPara>
+              <m:oMath>
+                <m:r>
+                  <w:rPr>
+                    <w:rFonts w:ascii="Cambria Math" w:hAnsi="Cambria Math"/>
+                  </w:rPr>
+                  <m:t>⋱</m:t>
+                </m:r>
+              </m:oMath>
+            </m:oMathPara>
+          </w:p>
+        </w:tc>
+        <w:tc>
+          <w:tcPr>
+            <w:tcW w:w="523" w:type="dxa"/>
+          </w:tcPr>
+          <w:p>
+            <w:pPr>
+              <w:spacing w:line="276" w:lineRule="auto"/>
+              <w:rPr>
+                <w:rFonts w:ascii="Cambria" w:hAnsi="Cambria"/>
+              </w:rPr>
+            </w:pPr>
+          </w:p>
+        </w:tc>
+        <w:tc>
+          <w:tcPr>
+            <w:tcW w:w="571" w:type="dxa"/>
+          </w:tcPr>
+          <w:p>
+            <w:pPr>
+              <w:spacing w:line="276" w:lineRule="auto"/>
+              <w:rPr>
+                <w:rFonts w:ascii="Cambria" w:hAnsi="Cambria"/>
+              </w:rPr>
+            </w:pPr>
+          </w:p>
+        </w:tc>
+        <w:tc>
+          <w:tcPr>
+            <w:tcW w:w="562" w:type="dxa"/>
+          </w:tcPr>
+          <w:p>
+            <w:pPr>
+              <w:spacing w:line="276" w:lineRule="auto"/>
+              <w:rPr>
+                <w:rFonts w:ascii="Cambria" w:hAnsi="Cambria"/>
+              </w:rPr>
+            </w:pPr>
+          </w:p>
+        </w:tc>
+      </w:tr>
+      <w:tr>
+        <w:trPr>
+          <w:jc w:val="center"/>
+        </w:trPr>
+        <w:tc>
+          <w:tcPr>
+            <w:tcW w:w="492" w:type="dxa"/>
+          </w:tcPr>
+          <w:p>
+            <w:pPr>
+              <w:spacing w:line="276" w:lineRule="auto"/>
+              <w:rPr>
+                <w:rFonts w:ascii="Cambria" w:hAnsi="Cambria"/>
+              </w:rPr>
+            </w:pPr>
+          </w:p>
+        </w:tc>
+        <w:tc>
+          <w:tcPr>
+            <w:tcW w:w="562" w:type="dxa"/>
+          </w:tcPr>
+          <w:p>
+            <w:pPr>
+              <w:spacing w:line="276" w:lineRule="auto"/>
+              <w:rPr>
+                <w:rFonts w:ascii="Cambria" w:hAnsi="Cambria"/>
+              </w:rPr>
+            </w:pPr>
+          </w:p>
+        </w:tc>
+        <w:tc>
+          <w:tcPr>
+            <w:tcW w:w="571" w:type="dxa"/>
+          </w:tcPr>
+          <w:p>
+            <w:pPr>
+              <w:spacing w:line="276" w:lineRule="auto"/>
+              <w:rPr>
+                <w:rFonts w:ascii="Cambria" w:hAnsi="Cambria"/>
+              </w:rPr>
+            </w:pPr>
+          </w:p>
+        </w:tc>
+        <w:tc>
+          <w:tcPr>
+            <w:tcW w:w="523" w:type="dxa"/>
+          </w:tcPr>
+          <w:p>
+            <w:pPr>
+              <w:spacing w:line="276" w:lineRule="auto"/>
+              <w:rPr>
+                <w:rFonts w:ascii="Cambria" w:hAnsi="Cambria"/>
+              </w:rPr>
+            </w:pPr>
+            <m:oMathPara>
+              <m:oMath>
+                <m:r>
+                  <w:rPr>
+                    <w:rFonts w:ascii="Cambria Math" w:hAnsi="Cambria Math"/>
+                  </w:rPr>
+                  <m:t>⋱</m:t>
+                </m:r>
+              </m:oMath>
+            </m:oMathPara>
+          </w:p>
+        </w:tc>
+        <w:tc>
+          <w:tcPr>
+            <w:tcW w:w="523" w:type="dxa"/>
+          </w:tcPr>
+          <w:p>
+            <w:pPr>
+              <w:spacing w:line="276" w:lineRule="auto"/>
+              <w:rPr>
+                <w:rFonts w:ascii="Cambria" w:hAnsi="Cambria"/>
+              </w:rPr>
+            </w:pPr>
+            <m:oMathPara>
+              <m:oMath>
+                <m:r>
+                  <w:rPr>
+                    <w:rFonts w:ascii="Cambria Math" w:hAnsi="Cambria Math"/>
+                  </w:rPr>
+                  <m:t>⋱</m:t>
+                </m:r>
+              </m:oMath>
+            </m:oMathPara>
+          </w:p>
+        </w:tc>
+        <w:tc>
+          <w:tcPr>
+            <w:tcW w:w="523" w:type="dxa"/>
+          </w:tcPr>
+          <w:p>
+            <w:pPr>
+              <w:spacing w:line="276" w:lineRule="auto"/>
+              <w:rPr>
+                <w:rFonts w:ascii="Cambria" w:hAnsi="Cambria"/>
+              </w:rPr>
+            </w:pPr>
+            <m:oMathPara>
+              <m:oMath>
+                <m:r>
+                  <w:rPr>
+                    <w:rFonts w:ascii="Cambria Math" w:hAnsi="Cambria Math"/>
+                  </w:rPr>
+                  <m:t>⋱</m:t>
+                </m:r>
+              </m:oMath>
+            </m:oMathPara>
+          </w:p>
+        </w:tc>
+        <w:tc>
+          <w:tcPr>
+            <w:tcW w:w="571" w:type="dxa"/>
+          </w:tcPr>
+          <w:p>
+            <w:pPr>
+              <w:spacing w:line="276" w:lineRule="auto"/>
+              <w:rPr>
+                <w:rFonts w:ascii="Cambria" w:hAnsi="Cambria"/>
+              </w:rPr>
+            </w:pPr>
+          </w:p>
+        </w:tc>
+        <w:tc>
+          <w:tcPr>
+            <w:tcW w:w="562" w:type="dxa"/>
+          </w:tcPr>
+          <w:p>
+            <w:pPr>
+              <w:spacing w:line="276" w:lineRule="auto"/>
+              <w:rPr>
+                <w:rFonts w:ascii="Cambria" w:hAnsi="Cambria"/>
+              </w:rPr>
+            </w:pPr>
+          </w:p>
+        </w:tc>
+      </w:tr>
+      <w:tr>
+        <w:trPr>
+          <w:jc w:val="center"/>
+        </w:trPr>
+        <w:tc>
+          <w:tcPr>
+            <w:tcW w:w="492" w:type="dxa"/>
+          </w:tcPr>
+          <w:p>
+            <w:pPr>
+              <w:spacing w:line="276" w:lineRule="auto"/>
+              <w:rPr>
+                <w:rFonts w:ascii="Cambria" w:hAnsi="Cambria"/>
+              </w:rPr>
+            </w:pPr>
+          </w:p>
+        </w:tc>
+        <w:tc>
+          <w:tcPr>
+            <w:tcW w:w="562" w:type="dxa"/>
+          </w:tcPr>
+          <w:p>
+            <w:pPr>
+              <w:spacing w:line="276" w:lineRule="auto"/>
+              <w:rPr>
+                <w:rFonts w:ascii="Cambria" w:hAnsi="Cambria"/>
+              </w:rPr>
+            </w:pPr>
+          </w:p>
+        </w:tc>
+        <w:tc>
+          <w:tcPr>
+            <w:tcW w:w="571" w:type="dxa"/>
+          </w:tcPr>
+          <w:p>
+            <w:pPr>
+              <w:spacing w:line="276" w:lineRule="auto"/>
+              <w:rPr>
+                <w:rFonts w:ascii="Cambria" w:hAnsi="Cambria"/>
+              </w:rPr>
+            </w:pPr>
+          </w:p>
+        </w:tc>
+        <w:tc>
+          <w:tcPr>
+            <w:tcW w:w="523" w:type="dxa"/>
+          </w:tcPr>
+          <w:p>
+            <w:pPr>
+              <w:spacing w:line="276" w:lineRule="auto"/>
+              <w:rPr>
+                <w:rFonts w:ascii="Cambria" w:hAnsi="Cambria"/>
+              </w:rPr>
+            </w:pPr>
+          </w:p>
+        </w:tc>
+        <w:tc>
+          <w:tcPr>
+            <w:tcW w:w="523" w:type="dxa"/>
+          </w:tcPr>
+          <w:p>
+            <w:pPr>
+              <w:spacing w:line="276" w:lineRule="auto"/>
+              <w:rPr>
+                <w:rFonts w:ascii="Cambria" w:hAnsi="Cambria"/>
+              </w:rPr>
+            </w:pPr>
+            <m:oMathPara>
+              <m:oMath>
+                <m:r>
+                  <w:rPr>
+                    <w:rFonts w:ascii="Cambria Math" w:hAnsi="Cambria Math"/>
+                  </w:rPr>
+                  <m:t>⋱</m:t>
+                </m:r>
+              </m:oMath>
+            </m:oMathPara>
+          </w:p>
+        </w:tc>
+        <w:tc>
+          <w:tcPr>
+            <w:tcW w:w="523" w:type="dxa"/>
+          </w:tcPr>
+          <w:p>
+            <w:pPr>
+              <w:spacing w:line="276" w:lineRule="auto"/>
+              <w:rPr>
+                <w:rFonts w:ascii="Cambria" w:hAnsi="Cambria"/>
+              </w:rPr>
+            </w:pPr>
+            <m:oMathPara>
+              <m:oMath>
+                <m:r>
+                  <w:rPr>
+                    <w:rFonts w:ascii="Cambria Math" w:hAnsi="Cambria Math"/>
+                  </w:rPr>
+                  <m:t>⋱</m:t>
+                </m:r>
+              </m:oMath>
+            </m:oMathPara>
+          </w:p>
+        </w:tc>
+        <w:tc>
+          <w:tcPr>
+            <w:tcW w:w="571" w:type="dxa"/>
+          </w:tcPr>
+          <w:p>
+            <w:pPr>
+              <w:spacing w:line="276" w:lineRule="auto"/>
+              <w:rPr>
+                <w:rFonts w:ascii="Cambria" w:hAnsi="Cambria"/>
+              </w:rPr>
+            </w:pPr>
+            <w:r>
+              <w:rPr>
+                <w:rFonts w:ascii="Cambria" w:hAnsi="Cambria"/>
+              </w:rPr>
+              <w:t>b</w:t>
+            </w:r>
+          </w:p>
+        </w:tc>
+        <w:tc>
+          <w:tcPr>
+            <w:tcW w:w="562" w:type="dxa"/>
+          </w:tcPr>
+          <w:p>
+            <w:pPr>
+              <w:spacing w:line="276" w:lineRule="auto"/>
+              <w:rPr>
+                <w:rFonts w:ascii="Cambria" w:hAnsi="Cambria"/>
+              </w:rPr>
+            </w:pPr>
+          </w:p>
+        </w:tc>
+      </w:tr>
+      <w:tr>
+        <w:trPr>
+          <w:jc w:val="center"/>
+        </w:trPr>
+        <w:tc>
+          <w:tcPr>
+            <w:tcW w:w="492" w:type="dxa"/>
+          </w:tcPr>
+          <w:p>
+            <w:pPr>
+              <w:spacing w:line="276" w:lineRule="auto"/>
+              <w:rPr>
+                <w:rFonts w:ascii="Cambria" w:hAnsi="Cambria"/>
+              </w:rPr>
+            </w:pPr>
+          </w:p>
+        </w:tc>
+        <w:tc>
+          <w:tcPr>
+            <w:tcW w:w="562" w:type="dxa"/>
+          </w:tcPr>
+          <w:p>
+            <w:pPr>
+              <w:spacing w:line="276" w:lineRule="auto"/>
+              <w:rPr>
+                <w:rFonts w:ascii="Cambria" w:hAnsi="Cambria"/>
+              </w:rPr>
+            </w:pPr>
+          </w:p>
+        </w:tc>
+        <w:tc>
+          <w:tcPr>
+            <w:tcW w:w="571" w:type="dxa"/>
+          </w:tcPr>
+          <w:p>
+            <w:pPr>
+              <w:spacing w:line="276" w:lineRule="auto"/>
+              <w:rPr>
+                <w:rFonts w:ascii="Cambria" w:hAnsi="Cambria"/>
+              </w:rPr>
+            </w:pPr>
+          </w:p>
+        </w:tc>
+        <w:tc>
+          <w:tcPr>
+            <w:tcW w:w="523" w:type="dxa"/>
+          </w:tcPr>
+          <w:p>
+            <w:pPr>
+              <w:spacing w:line="276" w:lineRule="auto"/>
+              <w:rPr>
+                <w:rFonts w:ascii="Cambria" w:hAnsi="Cambria"/>
+              </w:rPr>
+            </w:pPr>
+          </w:p>
+        </w:tc>
+        <w:tc>
+          <w:tcPr>
+            <w:tcW w:w="523" w:type="dxa"/>
+          </w:tcPr>
+          <w:p>
+            <w:pPr>
+              <w:spacing w:line="276" w:lineRule="auto"/>
+              <w:rPr>
+                <w:rFonts w:ascii="Cambria" w:hAnsi="Cambria"/>
+              </w:rPr>
+            </w:pPr>
+          </w:p>
+        </w:tc>
+        <w:tc>
+          <w:tcPr>
+            <w:tcW w:w="523" w:type="dxa"/>
+          </w:tcPr>
+          <w:p>
+            <w:pPr>
+              <w:spacing w:line="276" w:lineRule="auto"/>
+              <w:rPr>
+                <w:rFonts w:ascii="Cambria" w:hAnsi="Cambria"/>
+              </w:rPr>
+            </w:pPr>
+            <w:r>
+              <w:rPr>
+                <w:rFonts w:ascii="Cambria" w:hAnsi="Cambria"/>
+              </w:rPr>
+              <w:t>b</w:t>
+            </w:r>
+          </w:p>
+        </w:tc>
+        <w:tc>
+          <w:tcPr>
+            <w:tcW w:w="571" w:type="dxa"/>
+          </w:tcPr>
+          <w:p>
+            <w:pPr>
+              <w:spacing w:line="276" w:lineRule="auto"/>
+              <w:rPr>
+                <w:rFonts w:ascii="Cambria" w:hAnsi="Cambria"/>
+              </w:rPr>
+            </w:pPr>
+            <w:r>
+              <w:rPr>
+                <w:rFonts w:ascii="Cambria" w:hAnsi="Cambria"/>
+              </w:rPr>
+              <w:t>-a</w:t>
+            </w:r>
+          </w:p>
+        </w:tc>
+        <w:tc>
+          <w:tcPr>
+            <w:tcW w:w="562" w:type="dxa"/>
+          </w:tcPr>
+          <w:p>
+            <w:pPr>
+              <w:spacing w:line="276" w:lineRule="auto"/>
+              <w:rPr>
+                <w:rFonts w:ascii="Cambria" w:hAnsi="Cambria"/>
+              </w:rPr>
+            </w:pPr>
+            <w:r>
+              <w:rPr>
+                <w:rFonts w:ascii="Cambria" w:hAnsi="Cambria"/>
+              </w:rPr>
+              <w:t>b</w:t>
+            </w:r>
+          </w:p>
+        </w:tc>
+      </w:tr>
+      <w:tr>
+        <w:trPr>
+          <w:jc w:val="center"/>
+        </w:trPr>
+        <w:tc>
+          <w:tcPr>
+            <w:tcW w:w="492" w:type="dxa"/>
+          </w:tcPr>
+          <w:p>
+            <w:pPr>
+              <w:spacing w:line="276" w:lineRule="auto"/>
+              <w:rPr>
+                <w:rFonts w:ascii="Cambria" w:hAnsi="Cambria"/>
+              </w:rPr>
+            </w:pPr>
+          </w:p>
+        </w:tc>
+        <w:tc>
+          <w:tcPr>
+            <w:tcW w:w="562" w:type="dxa"/>
+          </w:tcPr>
+          <w:p>
+            <w:pPr>
+              <w:spacing w:line="276" w:lineRule="auto"/>
+              <w:rPr>
+                <w:rFonts w:ascii="Cambria" w:hAnsi="Cambria"/>
+              </w:rPr>
+            </w:pPr>
+          </w:p>
+        </w:tc>
+        <w:tc>
+          <w:tcPr>
+            <w:tcW w:w="571" w:type="dxa"/>
+          </w:tcPr>
+          <w:p>
+            <w:pPr>
+              <w:spacing w:line="276" w:lineRule="auto"/>
+              <w:rPr>
+                <w:rFonts w:ascii="Cambria" w:hAnsi="Cambria"/>
+              </w:rPr>
+            </w:pPr>
+          </w:p>
+        </w:tc>
+        <w:tc>
+          <w:tcPr>
+            <w:tcW w:w="523" w:type="dxa"/>
+          </w:tcPr>
+          <w:p>
+            <w:pPr>
+              <w:spacing w:line="276" w:lineRule="auto"/>
+              <w:rPr>
+                <w:rFonts w:ascii="Cambria" w:hAnsi="Cambria"/>
+              </w:rPr>
+            </w:pPr>
+          </w:p>
+        </w:tc>
+        <w:tc>
+          <w:tcPr>
+            <w:tcW w:w="523" w:type="dxa"/>
+          </w:tcPr>
+          <w:p>
+            <w:pPr>
+              <w:spacing w:line="276" w:lineRule="auto"/>
+              <w:rPr>
+                <w:rFonts w:ascii="Cambria" w:hAnsi="Cambria"/>
+              </w:rPr>
+            </w:pPr>
+          </w:p>
+        </w:tc>
+        <w:tc>
+          <w:tcPr>
+            <w:tcW w:w="523" w:type="dxa"/>
+          </w:tcPr>
+          <w:p>
+            <w:pPr>
+              <w:spacing w:line="276" w:lineRule="auto"/>
+              <w:rPr>
+                <w:rFonts w:ascii="Cambria" w:hAnsi="Cambria"/>
+              </w:rPr>
+            </w:pPr>
+          </w:p>
+        </w:tc>
+        <w:tc>
+          <w:tcPr>
+            <w:tcW w:w="571" w:type="dxa"/>
+          </w:tcPr>
+          <w:p>
+            <w:pPr>
+              <w:spacing w:line="276" w:lineRule="auto"/>
+              <w:rPr>
+                <w:rFonts w:ascii="Cambria" w:hAnsi="Cambria"/>
+              </w:rPr>
+            </w:pPr>
+            <w:r>
+              <w:rPr>
+                <w:rFonts w:ascii="Cambria" w:hAnsi="Cambria"/>
+              </w:rPr>
+              <w:t>b</w:t>
+            </w:r>
+          </w:p>
+        </w:tc>
+        <w:tc>
+          <w:tcPr>
+            <w:tcW w:w="562" w:type="dxa"/>
+          </w:tcPr>
+          <w:p>
+            <w:pPr>
+              <w:spacing w:line="276" w:lineRule="auto"/>
+              <w:rPr>
+                <w:rFonts w:ascii="Cambria" w:hAnsi="Cambria"/>
+              </w:rPr>
+            </w:pPr>
+            <w:r>
+              <w:rPr>
+                <w:rFonts w:ascii="Cambria" w:hAnsi="Cambria"/>
+              </w:rPr>
+              <w:t>-a</w:t>
+            </w:r>
+          </w:p>
+        </w:tc>
+      </w:tr>
+      <w:tr>
+        <w:trPr>
+          <w:jc w:val="center"/>
+        </w:trPr>
+        <w:tc>
+          <w:tcPr>
+            <w:tcW w:w="492" w:type="dxa"/>
+          </w:tcPr>
+          <w:p>
+            <w:pPr>
+              <w:spacing w:line="276" w:lineRule="auto"/>
+              <w:rPr>
+                <w:rFonts w:ascii="Cambria" w:hAnsi="Cambria"/>
+              </w:rPr>
+            </w:pPr>
+          </w:p>
+        </w:tc>
+        <w:tc>
+          <w:tcPr>
+            <w:tcW w:w="562" w:type="dxa"/>
+          </w:tcPr>
+          <w:p>
+            <w:pPr>
+              <w:spacing w:line="276" w:lineRule="auto"/>
+              <w:rPr>
+                <w:rFonts w:ascii="Cambria" w:hAnsi="Cambria"/>
+              </w:rPr>
+            </w:pPr>
+          </w:p>
+        </w:tc>
+        <w:tc>
+          <w:tcPr>
+            <w:tcW w:w="571" w:type="dxa"/>
+          </w:tcPr>
+          <w:p>
+            <w:pPr>
+              <w:spacing w:line="276" w:lineRule="auto"/>
+              <w:rPr>
+                <w:rFonts w:ascii="Cambria" w:hAnsi="Cambria"/>
+              </w:rPr>
+            </w:pPr>
+          </w:p>
+        </w:tc>
+        <w:tc>
+          <w:tcPr>
+            <w:tcW w:w="523" w:type="dxa"/>
+          </w:tcPr>
+          <w:p>
+            <w:pPr>
+              <w:spacing w:line="276" w:lineRule="auto"/>
+              <w:rPr>
+                <w:rFonts w:ascii="Cambria" w:hAnsi="Cambria"/>
+              </w:rPr>
+            </w:pPr>
+          </w:p>
+        </w:tc>
+        <w:tc>
+          <w:tcPr>
+            <w:tcW w:w="523" w:type="dxa"/>
+          </w:tcPr>
+          <w:p>
+            <w:pPr>
+              <w:spacing w:line="276" w:lineRule="auto"/>
+              <w:rPr>
+                <w:rFonts w:ascii="Cambria" w:hAnsi="Cambria"/>
+              </w:rPr>
+            </w:pPr>
+          </w:p>
+        </w:tc>
+        <w:tc>
+          <w:tcPr>
+            <w:tcW w:w="523" w:type="dxa"/>
+          </w:tcPr>
+          <w:p>
+            <w:pPr>
+              <w:spacing w:line="276" w:lineRule="auto"/>
+              <w:rPr>
+                <w:rFonts w:ascii="Cambria" w:hAnsi="Cambria"/>
+              </w:rPr>
+            </w:pPr>
+          </w:p>
+        </w:tc>
+        <w:tc>
+          <w:tcPr>
+            <w:tcW w:w="571" w:type="dxa"/>
+          </w:tcPr>
+          <w:p>
+            <w:pPr>
+              <w:spacing w:line="276" w:lineRule="auto"/>
+              <w:rPr>
+                <w:rFonts w:ascii="Cambria" w:hAnsi="Cambria"/>
+              </w:rPr>
+            </w:pPr>
+          </w:p>
+        </w:tc>
+        <w:tc>
+          <w:tcPr>
+            <w:tcW w:w="562" w:type="dxa"/>
+          </w:tcPr>
+          <w:p>
+            <w:pPr>
+              <w:spacing w:line="276" w:lineRule="auto"/>
+              <w:rPr>
+                <w:rFonts w:ascii="Cambria" w:hAnsi="Cambria"/>
+              </w:rPr>
+            </w:pPr>
+            <w:r>
+              <w:rPr>
+                <w:rFonts w:ascii="Cambria" w:hAnsi="Cambria"/>
+              </w:rPr>
+              <w:t>b</w:t>
+            </w:r>
+          </w:p>
+        </w:tc>
+      </w:tr>
+    </w:tbl>
+    <w:p>
+      <w:pPr>
+        <w:spacing w:line="276" w:lineRule="auto"/>
+        <w:rPr>
+          <w:rFonts w:ascii="Cambria" w:hAnsi="Cambria"/>
+        </w:rPr>
+      </w:pPr>
+    </w:p>
+    <w:p>
+      <w:pPr>
+        <w:spacing w:line="276" w:lineRule="auto"/>
+        <w:rPr>
+          <w:rFonts w:ascii="Cambria" w:hAnsi="Cambria"/>
+        </w:rPr>
+      </w:pPr>
+    </w:p>
+    <w:p>
+      <w:pPr>
+        <w:spacing w:line="276" w:lineRule="auto"/>
+        <w:rPr>
+          <w:rFonts w:ascii="Cambria" w:hAnsi="Cambria"/>
+        </w:rPr>
+      </w:pPr>
+      <w:r>
+        <w:rPr>
+          <w:rFonts w:ascii="Cambria" w:hAnsi="Cambria"/>
+        </w:rPr>
+        <w:t>Thus R</w:t>
+      </w:r>
+      <w:r>
+        <w:rPr>
+          <w:rFonts w:ascii="Cambria" w:hAnsi="Cambria"/>
+          <w:vertAlign w:val="superscript"/>
+        </w:rPr>
+        <w:t>T</w:t>
+      </w:r>
+      <w:r>
+        <w:rPr>
+          <w:rFonts w:ascii="Cambria" w:hAnsi="Cambria"/>
+        </w:rPr>
+        <w:t xml:space="preserve"> is the following matrix:</w:t>
+      </w:r>
+    </w:p>
+    <w:tbl>
+      <w:tblPr>
+        <w:tblStyle w:val="TableGrid"/>
+        <w:tblW w:w="0" w:type="auto"/>
+        <w:jc w:val="center"/>
+        <w:tblLook w:val="04A0" w:firstRow="1" w:lastRow="0" w:firstColumn="1" w:lastColumn="0" w:noHBand="0" w:noVBand="1"/>
+      </w:tblPr>
+      <w:tblGrid>
+        <w:gridCol w:w="571"/>
+        <w:gridCol w:w="552"/>
+        <w:gridCol w:w="565"/>
+        <w:gridCol w:w="513"/>
+        <w:gridCol w:w="515"/>
+        <w:gridCol w:w="571"/>
+        <w:gridCol w:w="571"/>
+        <w:gridCol w:w="506"/>
+      </w:tblGrid>
+      <w:tr>
+        <w:trPr>
+          <w:jc w:val="center"/>
+        </w:trPr>
+        <w:tc>
+          <w:tcPr>
+            <w:tcW w:w="571" w:type="dxa"/>
+          </w:tcPr>
+          <w:p>
+            <w:pPr>
+              <w:spacing w:line="276" w:lineRule="auto"/>
+              <w:rPr>
+                <w:rFonts w:ascii="Cambria" w:hAnsi="Cambria"/>
+              </w:rPr>
+            </w:pPr>
+            <w:r>
+              <w:rPr>
+                <w:rFonts w:ascii="Cambria" w:hAnsi="Cambria"/>
+              </w:rPr>
+              <w:t>a</w:t>
+            </w:r>
+          </w:p>
+        </w:tc>
+        <w:tc>
+          <w:tcPr>
+            <w:tcW w:w="552" w:type="dxa"/>
+          </w:tcPr>
+          <w:p>
+            <w:pPr>
+              <w:spacing w:line="276" w:lineRule="auto"/>
+              <w:rPr>
+                <w:rFonts w:ascii="Cambria" w:hAnsi="Cambria"/>
+              </w:rPr>
+            </w:pPr>
+          </w:p>
+        </w:tc>
+        <w:tc>
+          <w:tcPr>
+            <w:tcW w:w="565" w:type="dxa"/>
+          </w:tcPr>
+          <w:p>
+            <w:pPr>
+              <w:spacing w:line="276" w:lineRule="auto"/>
+              <w:rPr>
+                <w:rFonts w:ascii="Cambria" w:hAnsi="Cambria"/>
+              </w:rPr>
+            </w:pPr>
+          </w:p>
+        </w:tc>
+        <w:tc>
+          <w:tcPr>
+            <w:tcW w:w="513" w:type="dxa"/>
+          </w:tcPr>
+          <w:p>
+            <w:pPr>
+              <w:spacing w:line="276" w:lineRule="auto"/>
+              <w:rPr>
+                <w:rFonts w:ascii="Cambria" w:hAnsi="Cambria"/>
+              </w:rPr>
+            </w:pPr>
+          </w:p>
+        </w:tc>
+        <w:tc>
+          <w:tcPr>
+            <w:tcW w:w="515" w:type="dxa"/>
+          </w:tcPr>
+          <w:p>
+            <w:pPr>
+              <w:spacing w:line="276" w:lineRule="auto"/>
+              <w:rPr>
+                <w:rFonts w:ascii="Cambria" w:hAnsi="Cambria"/>
+              </w:rPr>
+            </w:pPr>
+          </w:p>
+        </w:tc>
+        <w:tc>
+          <w:tcPr>
+            <w:tcW w:w="571" w:type="dxa"/>
+          </w:tcPr>
+          <w:p>
+            <w:pPr>
+              <w:spacing w:line="276" w:lineRule="auto"/>
+              <w:rPr>
+                <w:rFonts w:ascii="Cambria" w:hAnsi="Cambria"/>
+              </w:rPr>
+            </w:pPr>
+          </w:p>
+        </w:tc>
+        <w:tc>
+          <w:tcPr>
+            <w:tcW w:w="571" w:type="dxa"/>
+          </w:tcPr>
+          <w:p>
+            <w:pPr>
+              <w:spacing w:line="276" w:lineRule="auto"/>
+              <w:rPr>
+                <w:rFonts w:ascii="Cambria" w:hAnsi="Cambria"/>
+              </w:rPr>
+            </w:pPr>
+          </w:p>
+        </w:tc>
+        <w:tc>
+          <w:tcPr>
+            <w:tcW w:w="506" w:type="dxa"/>
+          </w:tcPr>
+          <w:p>
+            <w:pPr>
+              <w:spacing w:line="276" w:lineRule="auto"/>
+              <w:rPr>
+                <w:rFonts w:ascii="Cambria" w:hAnsi="Cambria"/>
+              </w:rPr>
+            </w:pPr>
+          </w:p>
+        </w:tc>
+      </w:tr>
+      <w:tr>
+        <w:trPr>
+          <w:jc w:val="center"/>
+        </w:trPr>
+        <w:tc>
+          <w:tcPr>
+            <w:tcW w:w="571" w:type="dxa"/>
+          </w:tcPr>
+          <w:p>
+            <w:pPr>
+              <w:spacing w:line="276" w:lineRule="auto"/>
+              <w:rPr>
+                <w:rFonts w:ascii="Cambria" w:hAnsi="Cambria"/>
+              </w:rPr>
+            </w:pPr>
+            <w:r>
+              <w:rPr>
+                <w:rFonts w:ascii="Cambria" w:hAnsi="Cambria"/>
+              </w:rPr>
+              <w:t>-a</w:t>
+            </w:r>
+          </w:p>
+        </w:tc>
+        <w:tc>
+          <w:tcPr>
+            <w:tcW w:w="552" w:type="dxa"/>
+          </w:tcPr>
+          <w:p>
+            <w:pPr>
+              <w:spacing w:line="276" w:lineRule="auto"/>
+              <w:rPr>
+                <w:rFonts w:ascii="Cambria" w:hAnsi="Cambria"/>
+              </w:rPr>
+            </w:pPr>
+            <w:r>
+              <w:rPr>
+                <w:rFonts w:ascii="Cambria" w:hAnsi="Cambria"/>
+              </w:rPr>
+              <w:t>b</w:t>
+            </w:r>
+          </w:p>
+        </w:tc>
+        <w:tc>
+          <w:tcPr>
+            <w:tcW w:w="565" w:type="dxa"/>
+          </w:tcPr>
+          <w:p>
+            <w:pPr>
+              <w:spacing w:line="276" w:lineRule="auto"/>
+              <w:rPr>
+                <w:rFonts w:ascii="Cambria" w:hAnsi="Cambria"/>
+              </w:rPr>
+            </w:pPr>
+          </w:p>
+        </w:tc>
+        <w:tc>
+          <w:tcPr>
+            <w:tcW w:w="513" w:type="dxa"/>
+          </w:tcPr>
+          <w:p>
+            <w:pPr>
+              <w:spacing w:line="276" w:lineRule="auto"/>
+              <w:rPr>
+                <w:rFonts w:ascii="Cambria" w:hAnsi="Cambria"/>
+              </w:rPr>
+            </w:pPr>
+          </w:p>
+        </w:tc>
+        <w:tc>
+          <w:tcPr>
+            <w:tcW w:w="515" w:type="dxa"/>
+          </w:tcPr>
+          <w:p>
+            <w:pPr>
+              <w:spacing w:line="276" w:lineRule="auto"/>
+              <w:rPr>
+                <w:rFonts w:ascii="Cambria" w:hAnsi="Cambria"/>
+              </w:rPr>
+            </w:pPr>
+          </w:p>
+        </w:tc>
+        <w:tc>
+          <w:tcPr>
+            <w:tcW w:w="571" w:type="dxa"/>
+          </w:tcPr>
+          <w:p>
+            <w:pPr>
+              <w:spacing w:line="276" w:lineRule="auto"/>
+              <w:rPr>
+                <w:rFonts w:ascii="Cambria" w:hAnsi="Cambria"/>
+              </w:rPr>
+            </w:pPr>
+          </w:p>
+        </w:tc>
+        <w:tc>
+          <w:tcPr>
+            <w:tcW w:w="571" w:type="dxa"/>
+          </w:tcPr>
+          <w:p>
+            <w:pPr>
+              <w:spacing w:line="276" w:lineRule="auto"/>
+              <w:rPr>
+                <w:rFonts w:ascii="Cambria" w:hAnsi="Cambria"/>
+              </w:rPr>
+            </w:pPr>
+          </w:p>
+        </w:tc>
+        <w:tc>
+          <w:tcPr>
+            <w:tcW w:w="506" w:type="dxa"/>
+          </w:tcPr>
+          <w:p>
+            <w:pPr>
+              <w:spacing w:line="276" w:lineRule="auto"/>
+              <w:rPr>
+                <w:rFonts w:ascii="Cambria" w:hAnsi="Cambria"/>
+              </w:rPr>
+            </w:pPr>
+          </w:p>
+        </w:tc>
+      </w:tr>
+      <w:tr>
+        <w:trPr>
+          <w:jc w:val="center"/>
+        </w:trPr>
+        <w:tc>
+          <w:tcPr>
+            <w:tcW w:w="571" w:type="dxa"/>
+          </w:tcPr>
+          <w:p>
+            <w:pPr>
+              <w:spacing w:line="276" w:lineRule="auto"/>
+              <w:rPr>
+                <w:rFonts w:ascii="Cambria" w:hAnsi="Cambria"/>
+              </w:rPr>
+            </w:pPr>
+            <w:r>
+              <w:rPr>
+                <w:rFonts w:ascii="Cambria" w:hAnsi="Cambria"/>
+              </w:rPr>
+              <w:t xml:space="preserve">b </w:t>
+            </w:r>
+          </w:p>
+        </w:tc>
+        <w:tc>
+          <w:tcPr>
+            <w:tcW w:w="552" w:type="dxa"/>
+          </w:tcPr>
+          <w:p>
+            <w:pPr>
+              <w:spacing w:line="276" w:lineRule="auto"/>
+              <w:rPr>
+                <w:rFonts w:ascii="Cambria" w:hAnsi="Cambria"/>
+              </w:rPr>
+            </w:pPr>
+            <w:r>
+              <w:rPr>
+                <w:rFonts w:ascii="Cambria" w:hAnsi="Cambria"/>
+              </w:rPr>
+              <w:t>-a</w:t>
+            </w:r>
+          </w:p>
+        </w:tc>
+        <w:tc>
+          <w:tcPr>
+            <w:tcW w:w="565" w:type="dxa"/>
+          </w:tcPr>
+          <w:p>
+            <w:pPr>
+              <w:spacing w:line="276" w:lineRule="auto"/>
+              <w:rPr>
+                <w:rFonts w:ascii="Cambria" w:hAnsi="Cambria"/>
+              </w:rPr>
+            </w:pPr>
+            <w:r>
+              <w:rPr>
+                <w:rFonts w:ascii="Cambria" w:hAnsi="Cambria"/>
+              </w:rPr>
+              <w:t>b</w:t>
+            </w:r>
+          </w:p>
+        </w:tc>
+        <w:tc>
+          <w:tcPr>
+            <w:tcW w:w="513" w:type="dxa"/>
+          </w:tcPr>
+          <w:p>
+            <w:pPr>
+              <w:spacing w:line="276" w:lineRule="auto"/>
+              <w:rPr>
+                <w:rFonts w:ascii="Cambria" w:hAnsi="Cambria"/>
+              </w:rPr>
+            </w:pPr>
+          </w:p>
+        </w:tc>
+        <w:tc>
+          <w:tcPr>
+            <w:tcW w:w="515" w:type="dxa"/>
+          </w:tcPr>
+          <w:p>
+            <w:pPr>
+              <w:spacing w:line="276" w:lineRule="auto"/>
+              <w:rPr>
+                <w:rFonts w:ascii="Cambria" w:hAnsi="Cambria"/>
+              </w:rPr>
+            </w:pPr>
+          </w:p>
+        </w:tc>
+        <w:tc>
+          <w:tcPr>
+            <w:tcW w:w="571" w:type="dxa"/>
+          </w:tcPr>
+          <w:p>
+            <w:pPr>
+              <w:spacing w:line="276" w:lineRule="auto"/>
+              <w:rPr>
+                <w:rFonts w:ascii="Cambria" w:hAnsi="Cambria"/>
+              </w:rPr>
+            </w:pPr>
+          </w:p>
+        </w:tc>
+        <w:tc>
+          <w:tcPr>
+            <w:tcW w:w="571" w:type="dxa"/>
+          </w:tcPr>
+          <w:p>
+            <w:pPr>
+              <w:spacing w:line="276" w:lineRule="auto"/>
+              <w:rPr>
+                <w:rFonts w:ascii="Cambria" w:hAnsi="Cambria"/>
+              </w:rPr>
+            </w:pPr>
+          </w:p>
+        </w:tc>
+        <w:tc>
+          <w:tcPr>
+            <w:tcW w:w="506" w:type="dxa"/>
+          </w:tcPr>
+          <w:p>
+            <w:pPr>
+              <w:spacing w:line="276" w:lineRule="auto"/>
+              <w:rPr>
+                <w:rFonts w:ascii="Cambria" w:hAnsi="Cambria"/>
+              </w:rPr>
+            </w:pPr>
+          </w:p>
+        </w:tc>
+      </w:tr>
+      <w:tr>
+        <w:trPr>
+          <w:jc w:val="center"/>
+        </w:trPr>
+        <w:tc>
+          <w:tcPr>
+            <w:tcW w:w="571" w:type="dxa"/>
+          </w:tcPr>
+          <w:p>
+            <w:pPr>
+              <w:spacing w:line="276" w:lineRule="auto"/>
+              <w:rPr>
+                <w:rFonts w:ascii="Cambria" w:hAnsi="Cambria"/>
+              </w:rPr>
+            </w:pPr>
+          </w:p>
+        </w:tc>
+        <w:tc>
+          <w:tcPr>
+            <w:tcW w:w="552" w:type="dxa"/>
+          </w:tcPr>
+          <w:p>
+            <w:pPr>
+              <w:spacing w:line="276" w:lineRule="auto"/>
+              <w:rPr>
+                <w:rFonts w:ascii="Cambria" w:hAnsi="Cambria"/>
+              </w:rPr>
+            </w:pPr>
+            <w:r>
+              <w:rPr>
+                <w:rFonts w:ascii="Cambria" w:hAnsi="Cambria"/>
+              </w:rPr>
+              <w:t>b</w:t>
+            </w:r>
+          </w:p>
+        </w:tc>
+        <w:tc>
+          <w:tcPr>
+            <w:tcW w:w="565" w:type="dxa"/>
+          </w:tcPr>
+          <w:p>
+            <w:pPr>
+              <w:spacing w:line="276" w:lineRule="auto"/>
+              <w:rPr>
+                <w:rFonts w:ascii="Cambria" w:hAnsi="Cambria"/>
+              </w:rPr>
+            </w:pPr>
+            <w:r>
+              <w:rPr>
+                <w:rFonts w:ascii="Cambria" w:hAnsi="Cambria"/>
+              </w:rPr>
+              <w:t>-a</w:t>
+            </w:r>
+          </w:p>
+        </w:tc>
+        <w:tc>
+          <w:tcPr>
+            <w:tcW w:w="513" w:type="dxa"/>
+          </w:tcPr>
+          <w:p>
+            <w:pPr>
+              <w:spacing w:line="276" w:lineRule="auto"/>
+              <w:rPr>
+                <w:rFonts w:ascii="Cambria" w:hAnsi="Cambria"/>
+              </w:rPr>
+            </w:pPr>
+            <m:oMathPara>
+              <m:oMath>
+                <m:r>
+                  <w:rPr>
+                    <w:rFonts w:ascii="Cambria Math" w:hAnsi="Cambria Math"/>
+                  </w:rPr>
+                  <m:t>⋱</m:t>
+                </m:r>
+              </m:oMath>
+            </m:oMathPara>
+          </w:p>
+        </w:tc>
+        <w:tc>
+          <w:tcPr>
+            <w:tcW w:w="515" w:type="dxa"/>
+          </w:tcPr>
+          <w:p>
+            <w:pPr>
+              <w:spacing w:line="276" w:lineRule="auto"/>
+              <w:rPr>
+                <w:rFonts w:ascii="Cambria" w:hAnsi="Cambria"/>
+              </w:rPr>
+            </w:pPr>
+          </w:p>
+        </w:tc>
+        <w:tc>
+          <w:tcPr>
+            <w:tcW w:w="571" w:type="dxa"/>
+          </w:tcPr>
+          <w:p>
+            <w:pPr>
+              <w:spacing w:line="276" w:lineRule="auto"/>
+              <w:rPr>
+                <w:rFonts w:ascii="Cambria" w:hAnsi="Cambria"/>
+              </w:rPr>
+            </w:pPr>
+          </w:p>
+        </w:tc>
+        <w:tc>
+          <w:tcPr>
+            <w:tcW w:w="571" w:type="dxa"/>
+          </w:tcPr>
+          <w:p>
+            <w:pPr>
+              <w:spacing w:line="276" w:lineRule="auto"/>
+              <w:rPr>
+                <w:rFonts w:ascii="Cambria" w:hAnsi="Cambria"/>
+              </w:rPr>
+            </w:pPr>
+          </w:p>
+        </w:tc>
+        <w:tc>
+          <w:tcPr>
+            <w:tcW w:w="506" w:type="dxa"/>
+          </w:tcPr>
+          <w:p>
+            <w:pPr>
+              <w:spacing w:line="276" w:lineRule="auto"/>
+              <w:rPr>
+                <w:rFonts w:ascii="Cambria" w:hAnsi="Cambria"/>
+              </w:rPr>
+            </w:pPr>
+          </w:p>
+        </w:tc>
+      </w:tr>
+      <w:tr>
+        <w:trPr>
+          <w:jc w:val="center"/>
+        </w:trPr>
+        <w:tc>
+          <w:tcPr>
+            <w:tcW w:w="571" w:type="dxa"/>
+          </w:tcPr>
+          <w:p>
+            <w:pPr>
+              <w:spacing w:line="276" w:lineRule="auto"/>
+              <w:rPr>
+                <w:rFonts w:ascii="Cambria" w:hAnsi="Cambria"/>
+              </w:rPr>
+            </w:pPr>
+          </w:p>
+        </w:tc>
+        <w:tc>
+          <w:tcPr>
+            <w:tcW w:w="552" w:type="dxa"/>
+          </w:tcPr>
+          <w:p>
+            <w:pPr>
+              <w:spacing w:line="276" w:lineRule="auto"/>
+              <w:rPr>
+                <w:rFonts w:ascii="Cambria" w:hAnsi="Cambria"/>
+              </w:rPr>
+            </w:pPr>
+          </w:p>
+        </w:tc>
+        <w:tc>
+          <w:tcPr>
+            <w:tcW w:w="565" w:type="dxa"/>
+          </w:tcPr>
+          <w:p>
+            <w:pPr>
+              <w:spacing w:line="276" w:lineRule="auto"/>
+              <w:rPr>
+                <w:rFonts w:ascii="Cambria" w:hAnsi="Cambria"/>
+              </w:rPr>
+            </w:pPr>
+            <w:r>
+              <w:rPr>
+                <w:rFonts w:ascii="Cambria" w:hAnsi="Cambria"/>
+              </w:rPr>
+              <w:t>b</w:t>
+            </w:r>
+          </w:p>
+        </w:tc>
+        <w:tc>
+          <w:tcPr>
+            <w:tcW w:w="513" w:type="dxa"/>
+          </w:tcPr>
+          <w:p>
+            <w:pPr>
+              <w:spacing w:line="276" w:lineRule="auto"/>
+              <w:rPr>
+                <w:rFonts w:ascii="Cambria" w:hAnsi="Cambria"/>
+              </w:rPr>
+            </w:pPr>
+            <m:oMathPara>
+              <m:oMath>
+                <m:r>
+                  <w:rPr>
+                    <w:rFonts w:ascii="Cambria Math" w:hAnsi="Cambria Math"/>
+                  </w:rPr>
+                  <m:t>⋱</m:t>
+                </m:r>
+              </m:oMath>
+            </m:oMathPara>
+          </w:p>
+        </w:tc>
+        <w:tc>
+          <w:tcPr>
+            <w:tcW w:w="515" w:type="dxa"/>
+          </w:tcPr>
+          <w:p>
+            <w:pPr>
+              <w:spacing w:line="276" w:lineRule="auto"/>
+              <w:rPr>
+                <w:rFonts w:ascii="Cambria" w:hAnsi="Cambria"/>
+              </w:rPr>
+            </w:pPr>
+            <m:oMathPara>
+              <m:oMath>
+                <m:r>
+                  <w:rPr>
+                    <w:rFonts w:ascii="Cambria Math" w:hAnsi="Cambria Math"/>
+                  </w:rPr>
+                  <m:t>⋱</m:t>
+                </m:r>
+              </m:oMath>
+            </m:oMathPara>
+          </w:p>
+        </w:tc>
+        <w:tc>
+          <w:tcPr>
+            <w:tcW w:w="571" w:type="dxa"/>
+          </w:tcPr>
+          <w:p>
+            <w:pPr>
+              <w:spacing w:line="276" w:lineRule="auto"/>
+              <w:rPr>
+                <w:rFonts w:ascii="Cambria" w:hAnsi="Cambria"/>
+              </w:rPr>
+            </w:pPr>
+          </w:p>
+        </w:tc>
+        <w:tc>
+          <w:tcPr>
+            <w:tcW w:w="571" w:type="dxa"/>
+          </w:tcPr>
+          <w:p>
+            <w:pPr>
+              <w:spacing w:line="276" w:lineRule="auto"/>
+              <w:rPr>
+                <w:rFonts w:ascii="Cambria" w:hAnsi="Cambria"/>
+              </w:rPr>
+            </w:pPr>
+          </w:p>
+        </w:tc>
+        <w:tc>
+          <w:tcPr>
+            <w:tcW w:w="506" w:type="dxa"/>
+          </w:tcPr>
+          <w:p>
+            <w:pPr>
+              <w:spacing w:line="276" w:lineRule="auto"/>
+              <w:rPr>
+                <w:rFonts w:ascii="Cambria" w:hAnsi="Cambria"/>
+              </w:rPr>
+            </w:pPr>
+          </w:p>
+        </w:tc>
+      </w:tr>
+      <w:tr>
+        <w:trPr>
+          <w:jc w:val="center"/>
+        </w:trPr>
+        <w:tc>
+          <w:tcPr>
+            <w:tcW w:w="571" w:type="dxa"/>
+          </w:tcPr>
+          <w:p>
+            <w:pPr>
+              <w:spacing w:line="276" w:lineRule="auto"/>
+              <w:rPr>
+                <w:rFonts w:ascii="Cambria" w:hAnsi="Cambria"/>
+              </w:rPr>
+            </w:pPr>
+          </w:p>
+        </w:tc>
+        <w:tc>
+          <w:tcPr>
+            <w:tcW w:w="552" w:type="dxa"/>
+          </w:tcPr>
+          <w:p>
+            <w:pPr>
+              <w:spacing w:line="276" w:lineRule="auto"/>
+              <w:rPr>
+                <w:rFonts w:ascii="Cambria" w:hAnsi="Cambria"/>
+              </w:rPr>
+            </w:pPr>
+          </w:p>
+        </w:tc>
+        <w:tc>
+          <w:tcPr>
+            <w:tcW w:w="565" w:type="dxa"/>
+          </w:tcPr>
+          <w:p>
+            <w:pPr>
+              <w:spacing w:line="276" w:lineRule="auto"/>
+              <w:rPr>
+                <w:rFonts w:ascii="Cambria" w:hAnsi="Cambria"/>
+              </w:rPr>
+            </w:pPr>
+          </w:p>
+        </w:tc>
+        <w:tc>
+          <w:tcPr>
+            <w:tcW w:w="513" w:type="dxa"/>
+          </w:tcPr>
+          <w:p>
+            <w:pPr>
+              <w:spacing w:line="276" w:lineRule="auto"/>
+              <w:rPr>
+                <w:rFonts w:ascii="Cambria" w:hAnsi="Cambria"/>
+              </w:rPr>
+            </w:pPr>
+            <m:oMathPara>
+              <m:oMath>
+                <m:r>
+                  <w:rPr>
+                    <w:rFonts w:ascii="Cambria Math" w:hAnsi="Cambria Math"/>
+                  </w:rPr>
+                  <m:t>⋱</m:t>
+                </m:r>
+              </m:oMath>
+            </m:oMathPara>
+          </w:p>
+        </w:tc>
+        <w:tc>
+          <w:tcPr>
+            <w:tcW w:w="515" w:type="dxa"/>
+          </w:tcPr>
+          <w:p>
+            <w:pPr>
+              <w:spacing w:line="276" w:lineRule="auto"/>
+              <w:rPr>
+                <w:rFonts w:ascii="Cambria" w:hAnsi="Cambria"/>
+              </w:rPr>
+            </w:pPr>
+            <m:oMathPara>
+              <m:oMath>
+                <m:r>
+                  <w:rPr>
+                    <w:rFonts w:ascii="Cambria Math" w:hAnsi="Cambria Math"/>
+                  </w:rPr>
+                  <m:t>⋱</m:t>
+                </m:r>
+              </m:oMath>
+            </m:oMathPara>
+          </w:p>
+        </w:tc>
+        <w:tc>
+          <w:tcPr>
+            <w:tcW w:w="571" w:type="dxa"/>
+          </w:tcPr>
+          <w:p>
+            <w:pPr>
+              <w:spacing w:line="276" w:lineRule="auto"/>
+              <w:rPr>
+                <w:rFonts w:ascii="Cambria" w:hAnsi="Cambria"/>
+              </w:rPr>
+            </w:pPr>
+            <w:r>
+              <w:rPr>
+                <w:rFonts w:ascii="Cambria" w:hAnsi="Cambria"/>
+              </w:rPr>
+              <w:t>b</w:t>
+            </w:r>
+          </w:p>
+        </w:tc>
+        <w:tc>
+          <w:tcPr>
+            <w:tcW w:w="571" w:type="dxa"/>
+          </w:tcPr>
+          <w:p>
+            <w:pPr>
+              <w:spacing w:line="276" w:lineRule="auto"/>
+              <w:rPr>
+                <w:rFonts w:ascii="Cambria" w:hAnsi="Cambria"/>
+              </w:rPr>
+            </w:pPr>
+          </w:p>
+        </w:tc>
+        <w:tc>
+          <w:tcPr>
+            <w:tcW w:w="506" w:type="dxa"/>
+          </w:tcPr>
+          <w:p>
+            <w:pPr>
+              <w:spacing w:line="276" w:lineRule="auto"/>
+              <w:rPr>
+                <w:rFonts w:ascii="Cambria" w:hAnsi="Cambria"/>
+              </w:rPr>
+            </w:pPr>
+          </w:p>
+        </w:tc>
+      </w:tr>
+      <w:tr>
+        <w:trPr>
+          <w:jc w:val="center"/>
+        </w:trPr>
+        <w:tc>
+          <w:tcPr>
+            <w:tcW w:w="571" w:type="dxa"/>
+          </w:tcPr>
+          <w:p>
+            <w:pPr>
+              <w:spacing w:line="276" w:lineRule="auto"/>
+              <w:rPr>
+                <w:rFonts w:ascii="Cambria" w:hAnsi="Cambria"/>
+              </w:rPr>
+            </w:pPr>
+          </w:p>
+        </w:tc>
+        <w:tc>
+          <w:tcPr>
+            <w:tcW w:w="552" w:type="dxa"/>
+          </w:tcPr>
+          <w:p>
+            <w:pPr>
+              <w:spacing w:line="276" w:lineRule="auto"/>
+              <w:rPr>
+                <w:rFonts w:ascii="Cambria" w:hAnsi="Cambria"/>
+              </w:rPr>
+            </w:pPr>
+          </w:p>
+        </w:tc>
+        <w:tc>
+          <w:tcPr>
+            <w:tcW w:w="565" w:type="dxa"/>
+          </w:tcPr>
+          <w:p>
+            <w:pPr>
+              <w:spacing w:line="276" w:lineRule="auto"/>
+              <w:rPr>
+                <w:rFonts w:ascii="Cambria" w:hAnsi="Cambria"/>
+              </w:rPr>
+            </w:pPr>
+          </w:p>
+        </w:tc>
+        <w:tc>
+          <w:tcPr>
+            <w:tcW w:w="513" w:type="dxa"/>
+          </w:tcPr>
+          <w:p>
+            <w:pPr>
+              <w:spacing w:line="276" w:lineRule="auto"/>
+              <w:rPr>
+                <w:rFonts w:ascii="Cambria" w:hAnsi="Cambria"/>
+              </w:rPr>
+            </w:pPr>
+          </w:p>
+        </w:tc>
+        <w:tc>
+          <w:tcPr>
+            <w:tcW w:w="515" w:type="dxa"/>
+          </w:tcPr>
+          <w:p>
+            <w:pPr>
+              <w:spacing w:line="276" w:lineRule="auto"/>
+              <w:rPr>
+                <w:rFonts w:ascii="Cambria" w:hAnsi="Cambria"/>
+              </w:rPr>
+            </w:pPr>
+            <m:oMathPara>
+              <m:oMath>
+                <m:r>
+                  <w:rPr>
+                    <w:rFonts w:ascii="Cambria Math" w:hAnsi="Cambria Math"/>
+                  </w:rPr>
+                  <m:t>⋱</m:t>
+                </m:r>
+              </m:oMath>
+            </m:oMathPara>
+          </w:p>
+        </w:tc>
+        <w:tc>
+          <w:tcPr>
+            <w:tcW w:w="571" w:type="dxa"/>
+          </w:tcPr>
+          <w:p>
+            <w:pPr>
+              <w:spacing w:line="276" w:lineRule="auto"/>
+              <w:rPr>
+                <w:rFonts w:ascii="Cambria" w:hAnsi="Cambria"/>
+              </w:rPr>
+            </w:pPr>
+            <w:r>
+              <w:rPr>
+                <w:rFonts w:ascii="Cambria" w:hAnsi="Cambria"/>
+              </w:rPr>
+              <w:t>-a</w:t>
+            </w:r>
+          </w:p>
+        </w:tc>
+        <w:tc>
+          <w:tcPr>
+            <w:tcW w:w="571" w:type="dxa"/>
+          </w:tcPr>
+          <w:p>
+            <w:pPr>
+              <w:spacing w:line="276" w:lineRule="auto"/>
+              <w:rPr>
+                <w:rFonts w:ascii="Cambria" w:hAnsi="Cambria"/>
+              </w:rPr>
+            </w:pPr>
+            <w:r>
+              <w:rPr>
+                <w:rFonts w:ascii="Cambria" w:hAnsi="Cambria"/>
+              </w:rPr>
+              <w:t>b</w:t>
+            </w:r>
+          </w:p>
+        </w:tc>
+        <w:tc>
+          <w:tcPr>
+            <w:tcW w:w="506" w:type="dxa"/>
+          </w:tcPr>
+          <w:p>
+            <w:pPr>
+              <w:spacing w:line="276" w:lineRule="auto"/>
+              <w:rPr>
+                <w:rFonts w:ascii="Cambria" w:hAnsi="Cambria"/>
+              </w:rPr>
+            </w:pPr>
+          </w:p>
+        </w:tc>
+      </w:tr>
+      <w:tr>
+        <w:trPr>
+          <w:jc w:val="center"/>
+        </w:trPr>
+        <w:tc>
+          <w:tcPr>
+            <w:tcW w:w="571" w:type="dxa"/>
+          </w:tcPr>
+          <w:p>
+            <w:pPr>
+              <w:spacing w:line="276" w:lineRule="auto"/>
+              <w:rPr>
+                <w:rFonts w:ascii="Cambria" w:hAnsi="Cambria"/>
+              </w:rPr>
+            </w:pPr>
+          </w:p>
+        </w:tc>
+        <w:tc>
+          <w:tcPr>
+            <w:tcW w:w="552" w:type="dxa"/>
+          </w:tcPr>
+          <w:p>
+            <w:pPr>
+              <w:spacing w:line="276" w:lineRule="auto"/>
+              <w:rPr>
+                <w:rFonts w:ascii="Cambria" w:hAnsi="Cambria"/>
+              </w:rPr>
+            </w:pPr>
+          </w:p>
+        </w:tc>
+        <w:tc>
+          <w:tcPr>
+            <w:tcW w:w="565" w:type="dxa"/>
+          </w:tcPr>
+          <w:p>
+            <w:pPr>
+              <w:spacing w:line="276" w:lineRule="auto"/>
+              <w:rPr>
+                <w:rFonts w:ascii="Cambria" w:hAnsi="Cambria"/>
+              </w:rPr>
+            </w:pPr>
+          </w:p>
+        </w:tc>
+        <w:tc>
+          <w:tcPr>
+            <w:tcW w:w="513" w:type="dxa"/>
+          </w:tcPr>
+          <w:p>
+            <w:pPr>
+              <w:spacing w:line="276" w:lineRule="auto"/>
+              <w:rPr>
+                <w:rFonts w:ascii="Cambria" w:hAnsi="Cambria"/>
+              </w:rPr>
+            </w:pPr>
+          </w:p>
+        </w:tc>
+        <w:tc>
+          <w:tcPr>
+            <w:tcW w:w="515" w:type="dxa"/>
+          </w:tcPr>
+          <w:p>
+            <w:pPr>
+              <w:spacing w:line="276" w:lineRule="auto"/>
+              <w:rPr>
+                <w:rFonts w:ascii="Cambria" w:hAnsi="Cambria"/>
+              </w:rPr>
+            </w:pPr>
+          </w:p>
+        </w:tc>
+        <w:tc>
+          <w:tcPr>
+            <w:tcW w:w="571" w:type="dxa"/>
+          </w:tcPr>
+          <w:p>
+            <w:pPr>
+              <w:spacing w:line="276" w:lineRule="auto"/>
+              <w:rPr>
+                <w:rFonts w:ascii="Cambria" w:hAnsi="Cambria"/>
+              </w:rPr>
+            </w:pPr>
+            <w:r>
+              <w:rPr>
+                <w:rFonts w:ascii="Cambria" w:hAnsi="Cambria"/>
+              </w:rPr>
+              <w:t>b</w:t>
+            </w:r>
+          </w:p>
+        </w:tc>
+        <w:tc>
+          <w:tcPr>
+            <w:tcW w:w="571" w:type="dxa"/>
+          </w:tcPr>
+          <w:p>
+            <w:pPr>
+              <w:spacing w:line="276" w:lineRule="auto"/>
+              <w:rPr>
+                <w:rFonts w:ascii="Cambria" w:hAnsi="Cambria"/>
+              </w:rPr>
+            </w:pPr>
+            <w:r>
+              <w:rPr>
+                <w:rFonts w:ascii="Cambria" w:hAnsi="Cambria"/>
+              </w:rPr>
+              <w:t>-a</w:t>
+            </w:r>
+          </w:p>
+        </w:tc>
+        <w:tc>
+          <w:tcPr>
+            <w:tcW w:w="506" w:type="dxa"/>
+          </w:tcPr>
+          <w:p>
+            <w:pPr>
+              <w:spacing w:line="276" w:lineRule="auto"/>
+              <w:rPr>
+                <w:rFonts w:ascii="Cambria" w:hAnsi="Cambria"/>
+              </w:rPr>
+            </w:pPr>
+            <w:r>
+              <w:rPr>
+                <w:rFonts w:ascii="Cambria" w:hAnsi="Cambria"/>
+              </w:rPr>
+              <w:t>b</w:t>
+            </w:r>
+          </w:p>
+        </w:tc>
+      </w:tr>
+    </w:tbl>
+    <w:p>
+      <w:pPr>
+        <w:spacing w:line="276" w:lineRule="auto"/>
+        <w:rPr>
+          <w:rFonts w:ascii="Cambria" w:hAnsi="Cambria"/>
+        </w:rPr>
+      </w:pPr>
+    </w:p>
+    <w:p>
+      <w:pPr>
+        <w:spacing w:line="276" w:lineRule="auto"/>
+        <w:rPr>
+          <w:rFonts w:ascii="Cambria" w:hAnsi="Cambria"/>
+        </w:rPr>
+      </w:pPr>
+      <w:r>
+        <w:rPr>
+          <w:rFonts w:ascii="Cambria" w:hAnsi="Cambria"/>
+        </w:rPr>
+        <w:t>The multiplication of RR</w:t>
+      </w:r>
+      <w:r>
+        <w:rPr>
+          <w:rFonts w:ascii="Cambria" w:hAnsi="Cambria"/>
+          <w:vertAlign w:val="superscript"/>
+        </w:rPr>
+        <w:t>T</w:t>
+      </w:r>
+      <w:r>
+        <w:rPr>
+          <w:rFonts w:ascii="Cambria" w:hAnsi="Cambria"/>
+        </w:rPr>
+        <w:t xml:space="preserve"> yields the following:</w:t>
+      </w:r>
+    </w:p>
+    <w:tbl>
+      <w:tblPr>
+        <w:tblStyle w:val="TableGrid"/>
+        <w:tblW w:w="0" w:type="auto"/>
+        <w:jc w:val="center"/>
+        <w:tblLook w:val="04A0" w:firstRow="1" w:lastRow="0" w:firstColumn="1" w:lastColumn="0" w:noHBand="0" w:noVBand="1"/>
+      </w:tblPr>
+      <w:tblGrid>
+        <w:gridCol w:w="1302"/>
+        <w:gridCol w:w="908"/>
+        <w:gridCol w:w="908"/>
+        <w:gridCol w:w="523"/>
+        <w:gridCol w:w="523"/>
+        <w:gridCol w:w="908"/>
+        <w:gridCol w:w="840"/>
+        <w:gridCol w:w="2340"/>
+      </w:tblGrid>
+      <w:tr>
+        <w:trPr>
+          <w:jc w:val="center"/>
+        </w:trPr>
+        <w:tc>
+          <w:tcPr>
+            <w:tcW w:w="1302" w:type="dxa"/>
+          </w:tcPr>
+          <w:p>
+            <w:pPr>
+              <w:spacing w:line="276" w:lineRule="auto"/>
+              <w:rPr>
+                <w:rFonts w:ascii="Cambria" w:hAnsi="Cambria"/>
+              </w:rPr>
+            </w:pPr>
+            <w:r>
+              <w:rPr>
+                <w:rFonts w:ascii="Cambria" w:hAnsi="Cambria"/>
+              </w:rPr>
+              <w:t>a</w:t>
+            </w:r>
+            <w:r>
+              <w:rPr>
+                <w:rFonts w:ascii="Cambria" w:hAnsi="Cambria"/>
+                <w:vertAlign w:val="superscript"/>
+              </w:rPr>
+              <w:t>2</w:t>
+            </w:r>
+            <w:r>
+              <w:rPr>
+                <w:rFonts w:ascii="Cambria" w:hAnsi="Cambria"/>
+              </w:rPr>
+              <w:t>+2a+2b</w:t>
+            </w:r>
+          </w:p>
+        </w:tc>
+        <w:tc>
+          <w:tcPr>
+            <w:tcW w:w="908" w:type="dxa"/>
+          </w:tcPr>
+          <w:p>
+            <w:pPr>
+              <w:spacing w:line="276" w:lineRule="auto"/>
+              <w:rPr>
+                <w:rFonts w:ascii="Cambria" w:hAnsi="Cambria"/>
+              </w:rPr>
+            </w:pPr>
+            <w:r>
+              <w:rPr>
+                <w:rFonts w:ascii="Cambria" w:hAnsi="Cambria"/>
+              </w:rPr>
+              <w:t>-</w:t>
+            </w:r>
+            <w:r>
+              <w:rPr>
+                <w:rFonts w:ascii="Cambria" w:hAnsi="Cambria"/>
+              </w:rPr>
+              <w:t>2</w:t>
+            </w:r>
+            <w:r>
+              <w:rPr>
+                <w:rFonts w:ascii="Cambria" w:hAnsi="Cambria"/>
+              </w:rPr>
+              <w:t>a</w:t>
+            </w:r>
+            <w:r>
+              <w:rPr>
+                <w:rFonts w:ascii="Cambria" w:hAnsi="Cambria"/>
+              </w:rPr>
+              <w:t>b</w:t>
+            </w:r>
+          </w:p>
+        </w:tc>
+        <w:tc>
+          <w:tcPr>
+            <w:tcW w:w="738" w:type="dxa"/>
+          </w:tcPr>
+          <w:p>
+            <w:pPr>
+              <w:spacing w:line="276" w:lineRule="auto"/>
+              <w:rPr>
+                <w:rFonts w:ascii="Cambria" w:hAnsi="Cambria"/>
+              </w:rPr>
+            </w:pPr>
+            <w:r>
+              <w:rPr>
+                <w:rFonts w:ascii="Cambria" w:hAnsi="Cambria"/>
+              </w:rPr>
+              <w:t>b</w:t>
+            </w:r>
+            <w:r>
+              <w:rPr>
+                <w:rFonts w:ascii="Cambria" w:hAnsi="Cambria"/>
+                <w:vertAlign w:val="superscript"/>
+              </w:rPr>
+              <w:t>2</w:t>
+            </w:r>
+          </w:p>
+        </w:tc>
+        <w:tc>
+          <w:tcPr>
+            <w:tcW w:w="523" w:type="dxa"/>
+          </w:tcPr>
+          <w:p>
+            <w:pPr>
+              <w:spacing w:line="276" w:lineRule="auto"/>
+              <w:rPr>
+                <w:rFonts w:ascii="Cambria" w:hAnsi="Cambria"/>
+              </w:rPr>
+            </w:pPr>
+          </w:p>
+        </w:tc>
+        <w:tc>
+          <w:tcPr>
+            <w:tcW w:w="523" w:type="dxa"/>
+          </w:tcPr>
+          <w:p>
+            <w:pPr>
+              <w:spacing w:line="276" w:lineRule="auto"/>
+              <w:rPr>
+                <w:rFonts w:ascii="Cambria" w:hAnsi="Cambria"/>
+              </w:rPr>
+            </w:pPr>
+          </w:p>
+        </w:tc>
+        <w:tc>
+          <w:tcPr>
+            <w:tcW w:w="646" w:type="dxa"/>
+          </w:tcPr>
+          <w:p>
+            <w:pPr>
+              <w:spacing w:line="276" w:lineRule="auto"/>
+              <w:rPr>
+                <w:rFonts w:ascii="Cambria" w:hAnsi="Cambria"/>
+              </w:rPr>
+            </w:pPr>
+          </w:p>
+        </w:tc>
+        <w:tc>
+          <w:tcPr>
+            <w:tcW w:w="840" w:type="dxa"/>
+          </w:tcPr>
+          <w:p>
+            <w:pPr>
+              <w:spacing w:line="276" w:lineRule="auto"/>
+              <w:rPr>
+                <w:rFonts w:ascii="Cambria" w:hAnsi="Cambria"/>
+              </w:rPr>
+            </w:pPr>
+          </w:p>
+        </w:tc>
+        <w:tc>
+          <w:tcPr>
+            <w:tcW w:w="2340" w:type="dxa"/>
+          </w:tcPr>
+          <w:p>
+            <w:pPr>
+              <w:spacing w:line="276" w:lineRule="auto"/>
+              <w:rPr>
+                <w:rFonts w:ascii="Cambria" w:hAnsi="Cambria"/>
+              </w:rPr>
+            </w:pPr>
+          </w:p>
+        </w:tc>
+      </w:tr>
+      <w:tr>
+        <w:trPr>
+          <w:jc w:val="center"/>
+        </w:trPr>
+        <w:tc>
+          <w:tcPr>
+            <w:tcW w:w="1302" w:type="dxa"/>
+          </w:tcPr>
+          <w:p>
+            <w:pPr>
+              <w:spacing w:line="276" w:lineRule="auto"/>
+              <w:rPr>
+                <w:rFonts w:ascii="Cambria" w:hAnsi="Cambria"/>
+              </w:rPr>
+            </w:pPr>
+            <w:r>
+              <w:rPr>
+                <w:rFonts w:ascii="Cambria" w:hAnsi="Cambria"/>
+              </w:rPr>
+              <w:t>-2ab</w:t>
+            </w:r>
+          </w:p>
+        </w:tc>
+        <w:tc>
+          <w:tcPr>
+            <w:tcW w:w="908" w:type="dxa"/>
+          </w:tcPr>
+          <w:p>
+            <w:pPr>
+              <w:spacing w:line="276" w:lineRule="auto"/>
+              <w:rPr>
+                <w:rFonts w:ascii="Cambria" w:hAnsi="Cambria"/>
+                <w:vertAlign w:val="superscript"/>
+              </w:rPr>
+            </w:pPr>
+            <w:r>
+              <w:rPr>
+                <w:rFonts w:ascii="Cambria" w:hAnsi="Cambria"/>
+              </w:rPr>
+              <w:t>2</w:t>
+            </w:r>
+            <w:r>
+              <w:rPr>
+                <w:rFonts w:ascii="Cambria" w:hAnsi="Cambria"/>
+              </w:rPr>
+              <w:t>b</w:t>
+            </w:r>
+            <w:r>
+              <w:rPr>
+                <w:rFonts w:ascii="Cambria" w:hAnsi="Cambria"/>
+                <w:vertAlign w:val="superscript"/>
+              </w:rPr>
+              <w:t>2</w:t>
+            </w:r>
+            <w:r>
+              <w:rPr>
+                <w:rFonts w:ascii="Cambria" w:hAnsi="Cambria"/>
+              </w:rPr>
+              <w:t>+a</w:t>
+            </w:r>
+            <w:r>
+              <w:rPr>
+                <w:rFonts w:ascii="Cambria" w:hAnsi="Cambria"/>
+                <w:vertAlign w:val="superscript"/>
+              </w:rPr>
+              <w:t>2</w:t>
+            </w:r>
+          </w:p>
+        </w:tc>
+        <w:tc>
+          <w:tcPr>
+            <w:tcW w:w="738" w:type="dxa"/>
+          </w:tcPr>
+          <w:p>
+            <w:pPr>
+              <w:spacing w:line="276" w:lineRule="auto"/>
+              <w:rPr>
+                <w:rFonts w:ascii="Cambria" w:hAnsi="Cambria"/>
+              </w:rPr>
+            </w:pPr>
+            <w:r>
+              <w:rPr>
+                <w:rFonts w:ascii="Cambria" w:hAnsi="Cambria"/>
+              </w:rPr>
+              <w:t>-2ab</w:t>
+            </w:r>
+          </w:p>
+        </w:tc>
+        <w:tc>
+          <w:tcPr>
+            <w:tcW w:w="523" w:type="dxa"/>
+          </w:tcPr>
+          <w:p>
+            <w:pPr>
+              <w:spacing w:line="276" w:lineRule="auto"/>
+              <w:rPr>
+                <w:rFonts w:ascii="Cambria" w:hAnsi="Cambria"/>
+              </w:rPr>
+            </w:pPr>
+            <w:r>
+              <w:rPr>
+                <w:rFonts w:ascii="Cambria" w:hAnsi="Cambria"/>
+              </w:rPr>
+              <w:t>b</w:t>
+            </w:r>
+            <w:r>
+              <w:rPr>
+                <w:rFonts w:ascii="Cambria" w:hAnsi="Cambria"/>
+                <w:vertAlign w:val="superscript"/>
+              </w:rPr>
+              <w:t>2</w:t>
+            </w:r>
+          </w:p>
+        </w:tc>
+        <w:tc>
+          <w:tcPr>
+            <w:tcW w:w="523" w:type="dxa"/>
+          </w:tcPr>
+          <w:p>
+            <w:pPr>
+              <w:spacing w:line="276" w:lineRule="auto"/>
+              <w:rPr>
+                <w:rFonts w:ascii="Cambria" w:hAnsi="Cambria"/>
+              </w:rPr>
+            </w:pPr>
+          </w:p>
+        </w:tc>
+        <w:tc>
+          <w:tcPr>
+            <w:tcW w:w="646" w:type="dxa"/>
+          </w:tcPr>
+          <w:p>
+            <w:pPr>
+              <w:spacing w:line="276" w:lineRule="auto"/>
+              <w:rPr>
+                <w:rFonts w:ascii="Cambria" w:hAnsi="Cambria"/>
+              </w:rPr>
+            </w:pPr>
+          </w:p>
+        </w:tc>
+        <w:tc>
+          <w:tcPr>
+            <w:tcW w:w="840" w:type="dxa"/>
+          </w:tcPr>
+          <w:p>
+            <w:pPr>
+              <w:spacing w:line="276" w:lineRule="auto"/>
+              <w:rPr>
+                <w:rFonts w:ascii="Cambria" w:hAnsi="Cambria"/>
+              </w:rPr>
+            </w:pPr>
+          </w:p>
+        </w:tc>
+        <w:tc>
+          <w:tcPr>
+            <w:tcW w:w="2340" w:type="dxa"/>
+          </w:tcPr>
+          <w:p>
+            <w:pPr>
+              <w:spacing w:line="276" w:lineRule="auto"/>
+              <w:rPr>
+                <w:rFonts w:ascii="Cambria" w:hAnsi="Cambria"/>
+              </w:rPr>
+            </w:pPr>
+          </w:p>
+        </w:tc>
+      </w:tr>
+      <w:tr>
+        <w:trPr>
+          <w:jc w:val="center"/>
+        </w:trPr>
+        <w:tc>
+          <w:tcPr>
+            <w:tcW w:w="1302" w:type="dxa"/>
+          </w:tcPr>
+          <w:p>
+            <w:pPr>
+              <w:spacing w:line="276" w:lineRule="auto"/>
+              <w:rPr>
+                <w:rFonts w:ascii="Cambria" w:hAnsi="Cambria"/>
+                <w:vertAlign w:val="superscript"/>
+              </w:rPr>
+            </w:pPr>
+            <w:r>
+              <w:rPr>
+                <w:rFonts w:ascii="Cambria" w:hAnsi="Cambria"/>
+              </w:rPr>
+              <w:t>b</w:t>
+            </w:r>
+            <w:r>
+              <w:rPr>
+                <w:rFonts w:ascii="Cambria" w:hAnsi="Cambria"/>
+                <w:vertAlign w:val="superscript"/>
+              </w:rPr>
+              <w:t>2</w:t>
+            </w:r>
+          </w:p>
+        </w:tc>
+        <w:tc>
+          <w:tcPr>
+            <w:tcW w:w="908" w:type="dxa"/>
+          </w:tcPr>
+          <w:p>
+            <w:pPr>
+              <w:spacing w:line="276" w:lineRule="auto"/>
+              <w:rPr>
+                <w:rFonts w:ascii="Cambria" w:hAnsi="Cambria"/>
+              </w:rPr>
+            </w:pPr>
+            <w:r>
+              <w:rPr>
+                <w:rFonts w:ascii="Cambria" w:hAnsi="Cambria"/>
+              </w:rPr>
+              <w:t>-2ab</w:t>
+            </w:r>
+          </w:p>
+        </w:tc>
+        <w:tc>
+          <w:tcPr>
+            <w:tcW w:w="738" w:type="dxa"/>
+          </w:tcPr>
+          <w:p>
+            <w:pPr>
+              <w:spacing w:line="276" w:lineRule="auto"/>
+              <w:rPr>
+                <w:rFonts w:ascii="Cambria" w:hAnsi="Cambria"/>
+              </w:rPr>
+            </w:pPr>
+            <w:r>
+              <w:rPr>
+                <w:rFonts w:ascii="Cambria" w:hAnsi="Cambria"/>
+              </w:rPr>
+              <w:t>2b</w:t>
+            </w:r>
+            <w:r>
+              <w:rPr>
+                <w:rFonts w:ascii="Cambria" w:hAnsi="Cambria"/>
+                <w:vertAlign w:val="superscript"/>
+              </w:rPr>
+              <w:t>2</w:t>
+            </w:r>
+            <w:r>
+              <w:rPr>
+                <w:rFonts w:ascii="Cambria" w:hAnsi="Cambria"/>
+              </w:rPr>
+              <w:t>+a</w:t>
+            </w:r>
+            <w:r>
+              <w:rPr>
+                <w:rFonts w:ascii="Cambria" w:hAnsi="Cambria"/>
+                <w:vertAlign w:val="superscript"/>
+              </w:rPr>
+              <w:t>2</w:t>
+            </w:r>
+          </w:p>
+        </w:tc>
+        <w:tc>
+          <w:tcPr>
+            <w:tcW w:w="523" w:type="dxa"/>
+          </w:tcPr>
+          <w:p>
+            <w:pPr>
+              <w:spacing w:line="276" w:lineRule="auto"/>
+              <w:rPr>
+                <w:rFonts w:ascii="Cambria" w:hAnsi="Cambria"/>
+              </w:rPr>
+            </w:pPr>
+            <m:oMathPara>
+              <m:oMath>
+                <m:r>
+                  <w:rPr>
+                    <w:rFonts w:ascii="Cambria Math" w:hAnsi="Cambria Math"/>
+                  </w:rPr>
+                  <m:t>⋱</m:t>
+                </m:r>
+              </m:oMath>
+            </m:oMathPara>
+          </w:p>
+        </w:tc>
+        <w:tc>
+          <w:tcPr>
+            <w:tcW w:w="523" w:type="dxa"/>
+          </w:tcPr>
+          <w:p>
+            <w:pPr>
+              <w:spacing w:line="276" w:lineRule="auto"/>
+              <w:rPr>
+                <w:rFonts w:ascii="Cambria" w:hAnsi="Cambria"/>
+              </w:rPr>
+            </w:pPr>
+            <m:oMathPara>
+              <m:oMath>
+                <m:r>
+                  <w:rPr>
+                    <w:rFonts w:ascii="Cambria Math" w:hAnsi="Cambria Math"/>
+                  </w:rPr>
+                  <m:t>⋱</m:t>
+                </m:r>
+              </m:oMath>
+            </m:oMathPara>
+          </w:p>
+        </w:tc>
+        <w:tc>
+          <w:tcPr>
+            <w:tcW w:w="646" w:type="dxa"/>
+          </w:tcPr>
+          <w:p>
+            <w:pPr>
+              <w:spacing w:line="276" w:lineRule="auto"/>
+              <w:rPr>
+                <w:rFonts w:ascii="Cambria" w:hAnsi="Cambria"/>
+              </w:rPr>
+            </w:pPr>
+          </w:p>
+        </w:tc>
+        <w:tc>
+          <w:tcPr>
+            <w:tcW w:w="840" w:type="dxa"/>
+          </w:tcPr>
+          <w:p>
+            <w:pPr>
+              <w:spacing w:line="276" w:lineRule="auto"/>
+              <w:rPr>
+                <w:rFonts w:ascii="Cambria" w:hAnsi="Cambria"/>
+              </w:rPr>
+            </w:pPr>
+          </w:p>
+        </w:tc>
+        <w:tc>
+          <w:tcPr>
+            <w:tcW w:w="2340" w:type="dxa"/>
+          </w:tcPr>
+          <w:p>
+            <w:pPr>
+              <w:spacing w:line="276" w:lineRule="auto"/>
+              <w:rPr>
+                <w:rFonts w:ascii="Cambria" w:hAnsi="Cambria"/>
+              </w:rPr>
+            </w:pPr>
+          </w:p>
+        </w:tc>
+      </w:tr>
+      <w:tr>
+        <w:trPr>
+          <w:jc w:val="center"/>
+        </w:trPr>
+        <w:tc>
+          <w:tcPr>
+            <w:tcW w:w="1302" w:type="dxa"/>
+          </w:tcPr>
+          <w:p>
+            <w:pPr>
+              <w:spacing w:line="276" w:lineRule="auto"/>
+              <w:rPr>
+                <w:rFonts w:ascii="Cambria" w:hAnsi="Cambria"/>
+              </w:rPr>
+            </w:pPr>
+          </w:p>
+        </w:tc>
+        <w:tc>
+          <w:tcPr>
+            <w:tcW w:w="908" w:type="dxa"/>
+          </w:tcPr>
+          <w:p>
+            <w:pPr>
+              <w:spacing w:line="276" w:lineRule="auto"/>
+              <w:rPr>
+                <w:rFonts w:ascii="Cambria" w:hAnsi="Cambria"/>
+              </w:rPr>
+            </w:pPr>
+            <w:r>
+              <w:rPr>
+                <w:rFonts w:ascii="Cambria" w:hAnsi="Cambria"/>
+              </w:rPr>
+              <w:t>b</w:t>
+            </w:r>
+            <w:r>
+              <w:rPr>
+                <w:rFonts w:ascii="Cambria" w:hAnsi="Cambria"/>
+                <w:vertAlign w:val="superscript"/>
+              </w:rPr>
+              <w:t>2</w:t>
+            </w:r>
+          </w:p>
+        </w:tc>
+        <w:tc>
+          <w:tcPr>
+            <w:tcW w:w="738" w:type="dxa"/>
+          </w:tcPr>
+          <w:p>
+            <w:pPr>
+              <w:spacing w:line="276" w:lineRule="auto"/>
+              <w:rPr>
+                <w:rFonts w:ascii="Cambria" w:hAnsi="Cambria"/>
+              </w:rPr>
+            </w:pPr>
+            <m:oMathPara>
+              <m:oMath>
+                <m:r>
+                  <w:rPr>
+                    <w:rFonts w:ascii="Cambria Math" w:hAnsi="Cambria Math"/>
+                  </w:rPr>
+                  <m:t>⋱</m:t>
+                </m:r>
+              </m:oMath>
+            </m:oMathPara>
+          </w:p>
+        </w:tc>
+        <w:tc>
+          <w:tcPr>
+            <w:tcW w:w="523" w:type="dxa"/>
+          </w:tcPr>
+          <w:p>
+            <w:pPr>
+              <w:spacing w:line="276" w:lineRule="auto"/>
+              <w:rPr>
+                <w:rFonts w:ascii="Cambria" w:hAnsi="Cambria"/>
+              </w:rPr>
+            </w:pPr>
+            <m:oMathPara>
+              <m:oMath>
+                <m:r>
+                  <w:rPr>
+                    <w:rFonts w:ascii="Cambria Math" w:hAnsi="Cambria Math"/>
+                  </w:rPr>
+                  <m:t>⋱</m:t>
+                </m:r>
+              </m:oMath>
+            </m:oMathPara>
+          </w:p>
+        </w:tc>
+        <w:tc>
+          <w:tcPr>
+            <w:tcW w:w="523" w:type="dxa"/>
+          </w:tcPr>
+          <w:p>
+            <w:pPr>
+              <w:spacing w:line="276" w:lineRule="auto"/>
+              <w:rPr>
+                <w:rFonts w:ascii="Cambria" w:hAnsi="Cambria"/>
+              </w:rPr>
+            </w:pPr>
+            <m:oMathPara>
+              <m:oMath>
+                <m:r>
+                  <w:rPr>
+                    <w:rFonts w:ascii="Cambria Math" w:hAnsi="Cambria Math"/>
+                  </w:rPr>
+                  <m:t>⋱</m:t>
+                </m:r>
+              </m:oMath>
+            </m:oMathPara>
+          </w:p>
+        </w:tc>
+        <w:tc>
+          <w:tcPr>
+            <w:tcW w:w="646" w:type="dxa"/>
+          </w:tcPr>
+          <w:p>
+            <w:pPr>
+              <w:spacing w:line="276" w:lineRule="auto"/>
+              <w:rPr>
+                <w:rFonts w:ascii="Cambria" w:hAnsi="Cambria"/>
+              </w:rPr>
+            </w:pPr>
+            <m:oMathPara>
+              <m:oMath>
+                <m:r>
+                  <w:rPr>
+                    <w:rFonts w:ascii="Cambria Math" w:hAnsi="Cambria Math"/>
+                  </w:rPr>
+                  <m:t>⋱</m:t>
+                </m:r>
+              </m:oMath>
+            </m:oMathPara>
+          </w:p>
+        </w:tc>
+        <w:tc>
+          <w:tcPr>
+            <w:tcW w:w="840" w:type="dxa"/>
+          </w:tcPr>
+          <w:p>
+            <w:pPr>
+              <w:spacing w:line="276" w:lineRule="auto"/>
+              <w:rPr>
+                <w:rFonts w:ascii="Cambria" w:hAnsi="Cambria"/>
+              </w:rPr>
+            </w:pPr>
+          </w:p>
+        </w:tc>
+        <w:tc>
+          <w:tcPr>
+            <w:tcW w:w="2340" w:type="dxa"/>
+          </w:tcPr>
+          <w:p>
+            <w:pPr>
+              <w:spacing w:line="276" w:lineRule="auto"/>
+              <w:rPr>
+                <w:rFonts w:ascii="Cambria" w:hAnsi="Cambria"/>
+              </w:rPr>
+            </w:pPr>
+          </w:p>
+        </w:tc>
+      </w:tr>
+      <w:tr>
+        <w:trPr>
+          <w:jc w:val="center"/>
+        </w:trPr>
+        <w:tc>
+          <w:tcPr>
+            <w:tcW w:w="1302" w:type="dxa"/>
+          </w:tcPr>
+          <w:p>
+            <w:pPr>
+              <w:spacing w:line="276" w:lineRule="auto"/>
+              <w:rPr>
+                <w:rFonts w:ascii="Cambria" w:hAnsi="Cambria"/>
+              </w:rPr>
+            </w:pPr>
+          </w:p>
+        </w:tc>
+        <w:tc>
+          <w:tcPr>
+            <w:tcW w:w="908" w:type="dxa"/>
+          </w:tcPr>
+          <w:p>
+            <w:pPr>
+              <w:spacing w:line="276" w:lineRule="auto"/>
+              <w:rPr>
+                <w:rFonts w:ascii="Cambria" w:hAnsi="Cambria"/>
+              </w:rPr>
+            </w:pPr>
+          </w:p>
+        </w:tc>
+        <w:tc>
+          <w:tcPr>
+            <w:tcW w:w="738" w:type="dxa"/>
+          </w:tcPr>
+          <w:p>
+            <w:pPr>
+              <w:spacing w:line="276" w:lineRule="auto"/>
+              <w:rPr>
+                <w:rFonts w:ascii="Cambria" w:hAnsi="Cambria"/>
+              </w:rPr>
+            </w:pPr>
+            <m:oMathPara>
+              <m:oMath>
+                <m:r>
+                  <w:rPr>
+                    <w:rFonts w:ascii="Cambria Math" w:hAnsi="Cambria Math"/>
+                  </w:rPr>
+                  <m:t>⋱</m:t>
+                </m:r>
+              </m:oMath>
+            </m:oMathPara>
+          </w:p>
+        </w:tc>
+        <w:tc>
+          <w:tcPr>
+            <w:tcW w:w="523" w:type="dxa"/>
+          </w:tcPr>
+          <w:p>
+            <w:pPr>
+              <w:spacing w:line="276" w:lineRule="auto"/>
+              <w:rPr>
+                <w:rFonts w:ascii="Cambria" w:hAnsi="Cambria"/>
+              </w:rPr>
+            </w:pPr>
+            <m:oMathPara>
+              <m:oMath>
+                <m:r>
+                  <w:rPr>
+                    <w:rFonts w:ascii="Cambria Math" w:hAnsi="Cambria Math"/>
+                  </w:rPr>
+                  <m:t>⋱</m:t>
+                </m:r>
+              </m:oMath>
+            </m:oMathPara>
+          </w:p>
+        </w:tc>
+        <w:tc>
+          <w:tcPr>
+            <w:tcW w:w="523" w:type="dxa"/>
+          </w:tcPr>
+          <w:p>
+            <w:pPr>
+              <w:spacing w:line="276" w:lineRule="auto"/>
+              <w:rPr>
+                <w:rFonts w:ascii="Cambria" w:hAnsi="Cambria"/>
+              </w:rPr>
+            </w:pPr>
+            <m:oMathPara>
+              <m:oMath>
+                <m:r>
+                  <w:rPr>
+                    <w:rFonts w:ascii="Cambria Math" w:hAnsi="Cambria Math"/>
+                  </w:rPr>
+                  <m:t>⋱</m:t>
+                </m:r>
+              </m:oMath>
+            </m:oMathPara>
+          </w:p>
+        </w:tc>
+        <w:tc>
+          <w:tcPr>
+            <w:tcW w:w="646" w:type="dxa"/>
+          </w:tcPr>
+          <w:p>
+            <w:pPr>
+              <w:spacing w:line="276" w:lineRule="auto"/>
+              <w:rPr>
+                <w:rFonts w:ascii="Cambria" w:hAnsi="Cambria"/>
+              </w:rPr>
+            </w:pPr>
+            <m:oMathPara>
+              <m:oMath>
+                <m:r>
+                  <w:rPr>
+                    <w:rFonts w:ascii="Cambria Math" w:hAnsi="Cambria Math"/>
+                  </w:rPr>
+                  <m:t>⋱</m:t>
+                </m:r>
+              </m:oMath>
+            </m:oMathPara>
+          </w:p>
+        </w:tc>
+        <w:tc>
+          <w:tcPr>
+            <w:tcW w:w="840" w:type="dxa"/>
+          </w:tcPr>
+          <w:p>
+            <w:pPr>
+              <w:spacing w:line="276" w:lineRule="auto"/>
+              <w:rPr>
+                <w:rFonts w:ascii="Cambria" w:hAnsi="Cambria"/>
+              </w:rPr>
+            </w:pPr>
+            <w:r>
+              <w:rPr>
+                <w:rFonts w:ascii="Cambria" w:hAnsi="Cambria"/>
+              </w:rPr>
+              <w:t>b</w:t>
+            </w:r>
+            <w:r>
+              <w:rPr>
+                <w:rFonts w:ascii="Cambria" w:hAnsi="Cambria"/>
+                <w:vertAlign w:val="superscript"/>
+              </w:rPr>
+              <w:t>2</w:t>
+            </w:r>
+          </w:p>
+        </w:tc>
+        <w:tc>
+          <w:tcPr>
+            <w:tcW w:w="2340" w:type="dxa"/>
+          </w:tcPr>
+          <w:p>
+            <w:pPr>
+              <w:spacing w:line="276" w:lineRule="auto"/>
+              <w:rPr>
+                <w:rFonts w:ascii="Cambria" w:hAnsi="Cambria"/>
+              </w:rPr>
+            </w:pPr>
+          </w:p>
+        </w:tc>
+      </w:tr>
+      <w:tr>
+        <w:trPr>
+          <w:jc w:val="center"/>
+        </w:trPr>
+        <w:tc>
+          <w:tcPr>
+            <w:tcW w:w="1302" w:type="dxa"/>
+          </w:tcPr>
+          <w:p>
+            <w:pPr>
+              <w:spacing w:line="276" w:lineRule="auto"/>
+              <w:rPr>
+                <w:rFonts w:ascii="Cambria" w:hAnsi="Cambria"/>
+              </w:rPr>
+            </w:pPr>
+          </w:p>
+        </w:tc>
+        <w:tc>
+          <w:tcPr>
+            <w:tcW w:w="908" w:type="dxa"/>
+          </w:tcPr>
+          <w:p>
+            <w:pPr>
+              <w:spacing w:line="276" w:lineRule="auto"/>
+              <w:rPr>
+                <w:rFonts w:ascii="Cambria" w:hAnsi="Cambria"/>
+              </w:rPr>
+            </w:pPr>
+          </w:p>
+        </w:tc>
+        <w:tc>
+          <w:tcPr>
+            <w:tcW w:w="738" w:type="dxa"/>
+          </w:tcPr>
+          <w:p>
+            <w:pPr>
+              <w:spacing w:line="276" w:lineRule="auto"/>
+              <w:rPr>
+                <w:rFonts w:ascii="Cambria" w:hAnsi="Cambria"/>
+              </w:rPr>
+            </w:pPr>
+          </w:p>
+        </w:tc>
+        <w:tc>
+          <w:tcPr>
+            <w:tcW w:w="523" w:type="dxa"/>
+          </w:tcPr>
+          <w:p>
+            <w:pPr>
+              <w:spacing w:line="276" w:lineRule="auto"/>
+              <w:rPr>
+                <w:rFonts w:ascii="Cambria" w:hAnsi="Cambria"/>
+              </w:rPr>
+            </w:pPr>
+            <m:oMathPara>
+              <m:oMath>
+                <m:r>
+                  <w:rPr>
+                    <w:rFonts w:ascii="Cambria Math" w:hAnsi="Cambria Math"/>
+                  </w:rPr>
+                  <m:t>⋱</m:t>
+                </m:r>
+              </m:oMath>
+            </m:oMathPara>
+          </w:p>
+        </w:tc>
+        <w:tc>
+          <w:tcPr>
+            <w:tcW w:w="523" w:type="dxa"/>
+          </w:tcPr>
+          <w:p>
+            <w:pPr>
+              <w:spacing w:line="276" w:lineRule="auto"/>
+              <w:rPr>
+                <w:rFonts w:ascii="Cambria" w:hAnsi="Cambria"/>
+              </w:rPr>
+            </w:pPr>
+          </w:p>
+        </w:tc>
+        <w:tc>
+          <w:tcPr>
+            <w:tcW w:w="646" w:type="dxa"/>
+          </w:tcPr>
+          <w:p>
+            <w:pPr>
+              <w:spacing w:line="276" w:lineRule="auto"/>
+              <w:rPr>
+                <w:rFonts w:ascii="Cambria" w:hAnsi="Cambria"/>
+              </w:rPr>
+            </w:pPr>
+            <w:r>
+              <w:rPr>
+                <w:rFonts w:ascii="Cambria" w:hAnsi="Cambria"/>
+              </w:rPr>
+              <w:t>2b</w:t>
+            </w:r>
+            <w:r>
+              <w:rPr>
+                <w:rFonts w:ascii="Cambria" w:hAnsi="Cambria"/>
+                <w:vertAlign w:val="superscript"/>
+              </w:rPr>
+              <w:t>2</w:t>
+            </w:r>
+            <w:r>
+              <w:rPr>
+                <w:rFonts w:ascii="Cambria" w:hAnsi="Cambria"/>
+              </w:rPr>
+              <w:t>+a</w:t>
+            </w:r>
+            <w:r>
+              <w:rPr>
+                <w:rFonts w:ascii="Cambria" w:hAnsi="Cambria"/>
+                <w:vertAlign w:val="superscript"/>
+              </w:rPr>
+              <w:t>2</w:t>
+            </w:r>
+          </w:p>
+        </w:tc>
+        <w:tc>
+          <w:tcPr>
+            <w:tcW w:w="840" w:type="dxa"/>
+          </w:tcPr>
+          <w:p>
+            <w:pPr>
+              <w:spacing w:line="276" w:lineRule="auto"/>
+              <w:rPr>
+                <w:rFonts w:ascii="Cambria" w:hAnsi="Cambria"/>
+              </w:rPr>
+            </w:pPr>
+            <w:r>
+              <w:rPr>
+                <w:rFonts w:ascii="Cambria" w:hAnsi="Cambria"/>
+              </w:rPr>
+              <w:t>-2ab</w:t>
+            </w:r>
+          </w:p>
+        </w:tc>
+        <w:tc>
+          <w:tcPr>
+            <w:tcW w:w="2340" w:type="dxa"/>
+          </w:tcPr>
+          <w:p>
+            <w:pPr>
+              <w:spacing w:line="276" w:lineRule="auto"/>
+              <w:rPr>
+                <w:rFonts w:ascii="Cambria" w:hAnsi="Cambria"/>
+              </w:rPr>
+            </w:pPr>
+            <w:r>
+              <w:rPr>
+                <w:rFonts w:ascii="Cambria" w:hAnsi="Cambria"/>
+              </w:rPr>
+              <w:t>b</w:t>
+            </w:r>
+            <w:r>
+              <w:rPr>
+                <w:rFonts w:ascii="Cambria" w:hAnsi="Cambria"/>
+                <w:vertAlign w:val="superscript"/>
+              </w:rPr>
+              <w:t>2</w:t>
+            </w:r>
+          </w:p>
+        </w:tc>
+      </w:tr>
+      <w:tr>
+        <w:trPr>
+          <w:jc w:val="center"/>
+        </w:trPr>
+        <w:tc>
+          <w:tcPr>
+            <w:tcW w:w="1302" w:type="dxa"/>
+          </w:tcPr>
+          <w:p>
+            <w:pPr>
+              <w:spacing w:line="276" w:lineRule="auto"/>
+              <w:rPr>
+                <w:rFonts w:ascii="Cambria" w:hAnsi="Cambria"/>
+              </w:rPr>
+            </w:pPr>
+          </w:p>
+        </w:tc>
+        <w:tc>
+          <w:tcPr>
+            <w:tcW w:w="908" w:type="dxa"/>
+          </w:tcPr>
+          <w:p>
+            <w:pPr>
+              <w:spacing w:line="276" w:lineRule="auto"/>
+              <w:rPr>
+                <w:rFonts w:ascii="Cambria" w:hAnsi="Cambria"/>
+              </w:rPr>
+            </w:pPr>
+          </w:p>
+        </w:tc>
+        <w:tc>
+          <w:tcPr>
+            <w:tcW w:w="738" w:type="dxa"/>
+          </w:tcPr>
+          <w:p>
+            <w:pPr>
+              <w:spacing w:line="276" w:lineRule="auto"/>
+              <w:rPr>
+                <w:rFonts w:ascii="Cambria" w:hAnsi="Cambria"/>
+              </w:rPr>
+            </w:pPr>
+          </w:p>
+        </w:tc>
+        <w:tc>
+          <w:tcPr>
+            <w:tcW w:w="523" w:type="dxa"/>
+          </w:tcPr>
+          <w:p>
+            <w:pPr>
+              <w:spacing w:line="276" w:lineRule="auto"/>
+              <w:rPr>
+                <w:rFonts w:ascii="Cambria" w:hAnsi="Cambria"/>
+              </w:rPr>
+            </w:pPr>
+          </w:p>
+        </w:tc>
+        <w:tc>
+          <w:tcPr>
+            <w:tcW w:w="523" w:type="dxa"/>
+          </w:tcPr>
+          <w:p>
+            <w:pPr>
+              <w:spacing w:line="276" w:lineRule="auto"/>
+              <w:rPr>
+                <w:rFonts w:ascii="Cambria" w:hAnsi="Cambria"/>
+              </w:rPr>
+            </w:pPr>
+            <w:r>
+              <w:rPr>
+                <w:rFonts w:ascii="Cambria" w:hAnsi="Cambria"/>
+              </w:rPr>
+              <w:t>b</w:t>
+            </w:r>
+            <w:r>
+              <w:rPr>
+                <w:rFonts w:ascii="Cambria" w:hAnsi="Cambria"/>
+                <w:vertAlign w:val="superscript"/>
+              </w:rPr>
+              <w:t>2</w:t>
+            </w:r>
+          </w:p>
+        </w:tc>
+        <w:tc>
+          <w:tcPr>
+            <w:tcW w:w="646" w:type="dxa"/>
+          </w:tcPr>
+          <w:p>
+            <w:pPr>
+              <w:spacing w:line="276" w:lineRule="auto"/>
+              <w:rPr>
+                <w:rFonts w:ascii="Cambria" w:hAnsi="Cambria"/>
+              </w:rPr>
+            </w:pPr>
+            <w:r>
+              <w:rPr>
+                <w:rFonts w:ascii="Cambria" w:hAnsi="Cambria"/>
+              </w:rPr>
+              <w:t>-2ab</w:t>
+            </w:r>
+          </w:p>
+        </w:tc>
+        <w:tc>
+          <w:tcPr>
+            <w:tcW w:w="840" w:type="dxa"/>
+          </w:tcPr>
+          <w:p>
+            <w:pPr>
+              <w:spacing w:line="276" w:lineRule="auto"/>
+              <w:rPr>
+                <w:rFonts w:ascii="Cambria" w:hAnsi="Cambria"/>
+              </w:rPr>
+            </w:pPr>
+            <w:r>
+              <w:rPr>
+                <w:rFonts w:ascii="Cambria" w:hAnsi="Cambria"/>
+              </w:rPr>
+              <w:t>a</w:t>
+            </w:r>
+            <w:r>
+              <w:rPr>
+                <w:rFonts w:ascii="Cambria" w:hAnsi="Cambria"/>
+                <w:vertAlign w:val="superscript"/>
+              </w:rPr>
+              <w:t>2</w:t>
+            </w:r>
+            <w:r>
+              <w:rPr>
+                <w:rFonts w:ascii="Cambria" w:hAnsi="Cambria"/>
+              </w:rPr>
+              <w:t>+b</w:t>
+            </w:r>
+          </w:p>
+        </w:tc>
+        <w:tc>
+          <w:tcPr>
+            <w:tcW w:w="2340" w:type="dxa"/>
+          </w:tcPr>
+          <w:p>
+            <w:pPr>
+              <w:spacing w:line="276" w:lineRule="auto"/>
+              <w:rPr>
+                <w:rFonts w:ascii="Cambria" w:hAnsi="Cambria"/>
+              </w:rPr>
+            </w:pPr>
+            <w:r>
+              <w:rPr>
+                <w:rFonts w:ascii="Cambria" w:hAnsi="Cambria"/>
+              </w:rPr>
+              <w:t>-a</w:t>
+            </w:r>
+            <w:r>
+              <w:rPr>
+                <w:rFonts w:ascii="Cambria" w:hAnsi="Cambria"/>
+              </w:rPr>
+              <w:t>b</w:t>
+            </w:r>
+            <w:r>
+              <w:rPr>
+                <w:rFonts w:ascii="Cambria" w:hAnsi="Cambria"/>
+                <w:vertAlign w:val="superscript"/>
+              </w:rPr>
+              <w:t>2</w:t>
+            </w:r>
+          </w:p>
+        </w:tc>
+      </w:tr>
+      <w:tr>
+        <w:trPr>
+          <w:jc w:val="center"/>
+        </w:trPr>
+        <w:tc>
+          <w:tcPr>
+            <w:tcW w:w="1302" w:type="dxa"/>
+          </w:tcPr>
+          <w:p>
+            <w:pPr>
+              <w:spacing w:line="276" w:lineRule="auto"/>
+              <w:rPr>
+                <w:rFonts w:ascii="Cambria" w:hAnsi="Cambria"/>
+              </w:rPr>
+            </w:pPr>
+          </w:p>
+        </w:tc>
+        <w:tc>
+          <w:tcPr>
+            <w:tcW w:w="908" w:type="dxa"/>
+          </w:tcPr>
+          <w:p>
+            <w:pPr>
+              <w:spacing w:line="276" w:lineRule="auto"/>
+              <w:rPr>
+                <w:rFonts w:ascii="Cambria" w:hAnsi="Cambria"/>
+              </w:rPr>
+            </w:pPr>
+          </w:p>
+        </w:tc>
+        <w:tc>
+          <w:tcPr>
+            <w:tcW w:w="738" w:type="dxa"/>
+          </w:tcPr>
+          <w:p>
+            <w:pPr>
+              <w:spacing w:line="276" w:lineRule="auto"/>
+              <w:rPr>
+                <w:rFonts w:ascii="Cambria" w:hAnsi="Cambria"/>
+              </w:rPr>
+            </w:pPr>
+          </w:p>
+        </w:tc>
+        <w:tc>
+          <w:tcPr>
+            <w:tcW w:w="523" w:type="dxa"/>
+          </w:tcPr>
+          <w:p>
+            <w:pPr>
+              <w:spacing w:line="276" w:lineRule="auto"/>
+              <w:rPr>
+                <w:rFonts w:ascii="Cambria" w:hAnsi="Cambria"/>
+              </w:rPr>
+            </w:pPr>
+          </w:p>
+        </w:tc>
+        <w:tc>
+          <w:tcPr>
+            <w:tcW w:w="523" w:type="dxa"/>
+          </w:tcPr>
+          <w:p>
+            <w:pPr>
+              <w:spacing w:line="276" w:lineRule="auto"/>
+              <w:rPr>
+                <w:rFonts w:ascii="Cambria" w:hAnsi="Cambria"/>
+              </w:rPr>
+            </w:pPr>
+          </w:p>
+        </w:tc>
+        <w:tc>
+          <w:tcPr>
+            <w:tcW w:w="646" w:type="dxa"/>
+          </w:tcPr>
+          <w:p>
+            <w:pPr>
+              <w:spacing w:line="276" w:lineRule="auto"/>
+              <w:rPr>
+                <w:rFonts w:ascii="Cambria" w:hAnsi="Cambria"/>
+              </w:rPr>
+            </w:pPr>
+            <w:r>
+              <w:rPr>
+                <w:rFonts w:ascii="Cambria" w:hAnsi="Cambria"/>
+              </w:rPr>
+              <w:t>b</w:t>
+            </w:r>
+            <w:r>
+              <w:rPr>
+                <w:rFonts w:ascii="Cambria" w:hAnsi="Cambria"/>
+                <w:vertAlign w:val="superscript"/>
+              </w:rPr>
+              <w:t>2</w:t>
+            </w:r>
+          </w:p>
+        </w:tc>
+        <w:tc>
+          <w:tcPr>
+            <w:tcW w:w="840" w:type="dxa"/>
+          </w:tcPr>
+          <w:p>
+            <w:pPr>
+              <w:spacing w:line="276" w:lineRule="auto"/>
+              <w:rPr>
+                <w:rFonts w:ascii="Cambria" w:hAnsi="Cambria"/>
+              </w:rPr>
+            </w:pPr>
+            <w:r>
+              <w:rPr>
+                <w:rFonts w:ascii="Cambria" w:hAnsi="Cambria"/>
+              </w:rPr>
+              <w:t>-ab</w:t>
+            </w:r>
+            <w:r>
+              <w:rPr>
+                <w:rFonts w:ascii="Cambria" w:hAnsi="Cambria"/>
+                <w:vertAlign w:val="superscript"/>
+              </w:rPr>
+              <w:t>2</w:t>
+            </w:r>
+          </w:p>
+        </w:tc>
+        <w:tc>
+          <w:tcPr>
+            <w:tcW w:w="2340" w:type="dxa"/>
+          </w:tcPr>
+          <w:p>
+            <w:pPr>
+              <w:spacing w:line="276" w:lineRule="auto"/>
+              <w:rPr>
+                <w:rFonts w:ascii="Cambria" w:hAnsi="Cambria"/>
+              </w:rPr>
+            </w:pPr>
+            <w:r>
+              <w:rPr>
+                <w:rFonts w:ascii="Cambria" w:hAnsi="Cambria"/>
+              </w:rPr>
+              <w:t>b</w:t>
+            </w:r>
+          </w:p>
+        </w:tc>
+      </w:tr>
+    </w:tbl>
+    <w:p>
+      <w:pPr>
+        <w:spacing w:line="276" w:lineRule="auto"/>
+        <w:rPr>
+          <w:rFonts w:ascii="Cambria" w:hAnsi="Cambria"/>
+        </w:rPr>
+      </w:pPr>
+    </w:p>
+    <w:p>
+      <w:pPr>
+        <w:spacing w:line="276" w:lineRule="auto"/>
+        <w:rPr>
+          <w:rFonts w:ascii="Cambria" w:hAnsi="Cambria"/>
+        </w:rPr>
+      </w:pPr>
+      <w:r>
+        <w:rPr>
+          <w:rFonts w:ascii="Cambria" w:hAnsi="Cambria"/>
+        </w:rPr>
+        <w:lastRenderedPageBreak/>
+        <w:t xml:space="preserve">Thus, A may be broken down into the format of </w:t>
+      </w:r>
+      <w:r>
+        <w:rPr>
+          <w:rFonts w:ascii="Cambria" w:hAnsi="Cambria"/>
+        </w:rPr>
+        <w:t>RR</w:t>
+      </w:r>
+      <w:r>
+        <w:rPr>
+          <w:rFonts w:ascii="Cambria" w:hAnsi="Cambria"/>
+          <w:vertAlign w:val="superscript"/>
+        </w:rPr>
+        <w:t>T</w:t>
+      </w:r>
+      <w:r>
+        <w:rPr>
+          <w:rFonts w:ascii="Cambria" w:hAnsi="Cambria"/>
+        </w:rPr>
+        <w:t>.</w:t>
+      </w:r>
+    </w:p>
+    <w:p>
+      <w:pPr>
+        <w:spacing w:line="276" w:lineRule="auto"/>
+        <w:rPr>
+          <w:rFonts w:ascii="Cambria" w:hAnsi="Cambria"/>
+        </w:rPr>
+      </w:pPr>
+    </w:p>
+    <w:p>
+      <w:pPr>
+        <w:spacing w:line="276" w:lineRule="auto"/>
+        <w:rPr>
+          <w:rFonts w:ascii="Cambria" w:hAnsi="Cambria"/>
+          <w:b/>
+          <w:u w:val="single"/>
+        </w:rPr>
+      </w:pPr>
+      <w:r>
+        <w:rPr>
+          <w:rFonts w:ascii="Cambria" w:hAnsi="Cambria"/>
+          <w:b/>
+          <w:u w:val="single"/>
+        </w:rPr>
+        <w:t xml:space="preserve">Question </w:t>
+      </w:r>
+      <w:r>
+        <w:rPr>
+          <w:rFonts w:ascii="Cambria" w:hAnsi="Cambria"/>
+          <w:b/>
+          <w:u w:val="single"/>
+        </w:rPr>
+        <w:t>6</w:t>
+      </w:r>
+      <w:r>
+        <w:rPr>
+          <w:rFonts w:ascii="Cambria" w:hAnsi="Cambria"/>
+          <w:b/>
+          <w:u w:val="single"/>
+        </w:rPr>
+        <w:t>:</w:t>
+      </w:r>
+    </w:p>
+    <w:p>
+      <w:pPr>
+        <w:spacing w:line="276" w:lineRule="auto"/>
+        <w:rPr>
+          <w:rFonts w:ascii="Cambria" w:hAnsi="Cambria"/>
+        </w:rPr>
+      </w:pPr>
+      <w:r>
+        <w:rPr>
+          <w:rFonts w:ascii="Cambria" w:hAnsi="Cambria"/>
+          <w:b/>
+        </w:rPr>
+        <w:tab/>
+      </w:r>
+      <w:r>
+        <w:rPr>
+          <w:rFonts w:ascii="Cambria" w:hAnsi="Cambria"/>
+        </w:rPr>
+        <w:t>Because R and R</w:t>
+      </w:r>
+      <w:r>
+        <w:rPr>
+          <w:rFonts w:ascii="Cambria" w:hAnsi="Cambria"/>
+          <w:vertAlign w:val="superscript"/>
+        </w:rPr>
+        <w:t xml:space="preserve">T </w:t>
+      </w:r>
+      <w:r>
+        <w:rPr>
+          <w:rFonts w:ascii="Cambria" w:hAnsi="Cambria"/>
+        </w:rPr>
+        <w:t>are the upper and lower triangles, respectively, due to the decomposition of A, Gaussian elimination may be used to eliminate the diagonals starting at -2ab above.</w:t>
+      </w:r>
+      <w:r>
+        <w:rPr>
+          <w:rFonts w:ascii="Cambria" w:hAnsi="Cambria"/>
+        </w:rPr>
+        <w:t xml:space="preserve"> Backward substitution can then be used on the resulting matrix to obtain the solution to the systems of equation. </w:t>
+      </w:r>
+    </w:p>
+    <w:p>
+      <w:pPr>
+        <w:spacing w:line="276" w:lineRule="auto"/>
+        <w:rPr>
+          <w:rFonts w:ascii="Cambria" w:hAnsi="Cambria"/>
+        </w:rPr>
+      </w:pPr>
+    </w:p>
+    <w:p>
+      <w:pPr>
+        <w:spacing w:line="276" w:lineRule="auto"/>
+        <w:rPr>
+          <w:rFonts w:ascii="Cambria" w:hAnsi="Cambria"/>
+          <w:b/>
+          <w:u w:val="single"/>
+        </w:rPr>
+      </w:pPr>
+      <w:r>
+        <w:rPr>
+          <w:rFonts w:ascii="Cambria" w:hAnsi="Cambria"/>
+          <w:b/>
+          <w:u w:val="single"/>
+        </w:rPr>
         <w:t>Sources of Information:</w:t>
       </w:r>
     </w:p>
@@ -3889,7 +7509,7 @@
       </w:r>
     </w:p>
     <w:sectPr>
-      <w:headerReference w:type="default" r:id="rId7"/>
+      <w:headerReference w:type="default" r:id="rId8"/>
       <w:pgSz w:w="12240" w:h="15840"/>
       <w:pgMar w:top="1440" w:right="1440" w:bottom="1440" w:left="1440" w:header="720" w:footer="720" w:gutter="0"/>
       <w:cols w:space="720"/>
@@ -3947,10 +7567,10 @@
       <w:t>C</w:t>
     </w:r>
     <w:r>
-      <w:t xml:space="preserve">S3200 – Assignment </w:t>
+      <w:t xml:space="preserve">S3200 – </w:t>
     </w:r>
     <w:r>
-      <w:t>4</w:t>
+      <w:t>Extra Credit</w:t>
     </w:r>
     <w:r>
       <w:t xml:space="preserve"> </w:t>
@@ -4776,6 +8396,119 @@
       </w:rPr>
     </w:lvl>
   </w:abstractNum>
+  <w:abstractNum w:abstractNumId="8">
+    <w:nsid w:val="7DE50C87"/>
+    <w:multiLevelType w:val="hybridMultilevel"/>
+    <w:tmpl w:val="8006FA44"/>
+    <w:lvl w:ilvl="0" w:tplc="04090001">
+      <w:start w:val="1"/>
+      <w:numFmt w:val="bullet"/>
+      <w:lvlText w:val=""/>
+      <w:lvlJc w:val="left"/>
+      <w:pPr>
+        <w:ind w:left="720" w:hanging="360"/>
+      </w:pPr>
+      <w:rPr>
+        <w:rFonts w:ascii="Symbol" w:hAnsi="Symbol" w:hint="default"/>
+      </w:rPr>
+    </w:lvl>
+    <w:lvl w:ilvl="1" w:tplc="04090003" w:tentative="1">
+      <w:start w:val="1"/>
+      <w:numFmt w:val="bullet"/>
+      <w:lvlText w:val="o"/>
+      <w:lvlJc w:val="left"/>
+      <w:pPr>
+        <w:ind w:left="1440" w:hanging="360"/>
+      </w:pPr>
+      <w:rPr>
+        <w:rFonts w:ascii="Courier New" w:hAnsi="Courier New" w:cs="Courier New" w:hint="default"/>
+      </w:rPr>
+    </w:lvl>
+    <w:lvl w:ilvl="2" w:tplc="04090005" w:tentative="1">
+      <w:start w:val="1"/>
+      <w:numFmt w:val="bullet"/>
+      <w:lvlText w:val=""/>
+      <w:lvlJc w:val="left"/>
+      <w:pPr>
+        <w:ind w:left="2160" w:hanging="360"/>
+      </w:pPr>
+      <w:rPr>
+        <w:rFonts w:ascii="Wingdings" w:hAnsi="Wingdings" w:hint="default"/>
+      </w:rPr>
+    </w:lvl>
+    <w:lvl w:ilvl="3" w:tplc="04090001" w:tentative="1">
+      <w:start w:val="1"/>
+      <w:numFmt w:val="bullet"/>
+      <w:lvlText w:val=""/>
+      <w:lvlJc w:val="left"/>
+      <w:pPr>
+        <w:ind w:left="2880" w:hanging="360"/>
+      </w:pPr>
+      <w:rPr>
+        <w:rFonts w:ascii="Symbol" w:hAnsi="Symbol" w:hint="default"/>
+      </w:rPr>
+    </w:lvl>
+    <w:lvl w:ilvl="4" w:tplc="04090003" w:tentative="1">
+      <w:start w:val="1"/>
+      <w:numFmt w:val="bullet"/>
+      <w:lvlText w:val="o"/>
+      <w:lvlJc w:val="left"/>
+      <w:pPr>
+        <w:ind w:left="3600" w:hanging="360"/>
+      </w:pPr>
+      <w:rPr>
+        <w:rFonts w:ascii="Courier New" w:hAnsi="Courier New" w:cs="Courier New" w:hint="default"/>
+      </w:rPr>
+    </w:lvl>
+    <w:lvl w:ilvl="5" w:tplc="04090005" w:tentative="1">
+      <w:start w:val="1"/>
+      <w:numFmt w:val="bullet"/>
+      <w:lvlText w:val=""/>
+      <w:lvlJc w:val="left"/>
+      <w:pPr>
+        <w:ind w:left="4320" w:hanging="360"/>
+      </w:pPr>
+      <w:rPr>
+        <w:rFonts w:ascii="Wingdings" w:hAnsi="Wingdings" w:hint="default"/>
+      </w:rPr>
+    </w:lvl>
+    <w:lvl w:ilvl="6" w:tplc="04090001" w:tentative="1">
+      <w:start w:val="1"/>
+      <w:numFmt w:val="bullet"/>
+      <w:lvlText w:val=""/>
+      <w:lvlJc w:val="left"/>
+      <w:pPr>
+        <w:ind w:left="5040" w:hanging="360"/>
+      </w:pPr>
+      <w:rPr>
+        <w:rFonts w:ascii="Symbol" w:hAnsi="Symbol" w:hint="default"/>
+      </w:rPr>
+    </w:lvl>
+    <w:lvl w:ilvl="7" w:tplc="04090003" w:tentative="1">
+      <w:start w:val="1"/>
+      <w:numFmt w:val="bullet"/>
+      <w:lvlText w:val="o"/>
+      <w:lvlJc w:val="left"/>
+      <w:pPr>
+        <w:ind w:left="5760" w:hanging="360"/>
+      </w:pPr>
+      <w:rPr>
+        <w:rFonts w:ascii="Courier New" w:hAnsi="Courier New" w:cs="Courier New" w:hint="default"/>
+      </w:rPr>
+    </w:lvl>
+    <w:lvl w:ilvl="8" w:tplc="04090005" w:tentative="1">
+      <w:start w:val="1"/>
+      <w:numFmt w:val="bullet"/>
+      <w:lvlText w:val=""/>
+      <w:lvlJc w:val="left"/>
+      <w:pPr>
+        <w:ind w:left="6480" w:hanging="360"/>
+      </w:pPr>
+      <w:rPr>
+        <w:rFonts w:ascii="Wingdings" w:hAnsi="Wingdings" w:hint="default"/>
+      </w:rPr>
+    </w:lvl>
+  </w:abstractNum>
   <w:num w:numId="1">
     <w:abstractNumId w:val="5"/>
   </w:num>
@@ -4799,6 +8532,9 @@
   </w:num>
   <w:num w:numId="8">
     <w:abstractNumId w:val="3"/>
+  </w:num>
+  <w:num w:numId="9">
+    <w:abstractNumId w:val="8"/>
   </w:num>
 </w:numbering>
 </file>
@@ -5329,6 +9065,16 @@
       <w:shd w:val="clear" w:color="auto" w:fill="E6E6E6"/>
     </w:rPr>
   </w:style>
+  <w:style w:type="character" w:styleId="PlaceholderText">
+    <w:name w:val="Placeholder Text"/>
+    <w:basedOn w:val="DefaultParagraphFont"/>
+    <w:uiPriority w:val="99"/>
+    <w:semiHidden/>
+    <w:rsid w:val="00EB7175"/>
+    <w:rPr>
+      <w:color w:val="808080"/>
+    </w:rPr>
+  </w:style>
 </w:styles>
 </file>
 

</xml_diff>

<commit_message>
Pushing extra cred assignment
</commit_message>
<xml_diff>
--- a/ExtraCredit/report_rough.docx
+++ b/ExtraCredit/report_rough.docx
@@ -34,13 +34,55 @@
         <w:rPr>
           <w:rFonts w:ascii="Cambria" w:hAnsi="Cambria"/>
         </w:rPr>
-        <w:t>To be able to solve for x in the given systems of equations, it was necessary to be able to generate matricies A and b for any given n-size.</w:t>
-      </w:r>
-      <w:r>
-        <w:rPr>
-          <w:rFonts w:ascii="Cambria" w:hAnsi="Cambria"/>
-        </w:rPr>
-        <w:t xml:space="preserve"> I implemented generateA_b.m to do this; the eponymous function takes in an n-size and returns A and b matricies. </w:t>
+        <w:t xml:space="preserve">To be able to solve for x in the given systems of equations, it was necessary to be able to generate </w:t>
+      </w:r>
+      <w:proofErr w:type="spellStart"/>
+      <w:r>
+        <w:rPr>
+          <w:rFonts w:ascii="Cambria" w:hAnsi="Cambria"/>
+        </w:rPr>
+        <w:t>matricies</w:t>
+      </w:r>
+      <w:proofErr w:type="spellEnd"/>
+      <w:r>
+        <w:rPr>
+          <w:rFonts w:ascii="Cambria" w:hAnsi="Cambria"/>
+        </w:rPr>
+        <w:t xml:space="preserve"> A and b for any given n-size.</w:t>
+      </w:r>
+      <w:r>
+        <w:rPr>
+          <w:rFonts w:ascii="Cambria" w:hAnsi="Cambria"/>
+        </w:rPr>
+        <w:t xml:space="preserve"> I implemented </w:t>
+      </w:r>
+      <w:proofErr w:type="spellStart"/>
+      <w:r>
+        <w:rPr>
+          <w:rFonts w:ascii="Cambria" w:hAnsi="Cambria"/>
+        </w:rPr>
+        <w:t>generateA_b.m</w:t>
+      </w:r>
+      <w:proofErr w:type="spellEnd"/>
+      <w:r>
+        <w:rPr>
+          <w:rFonts w:ascii="Cambria" w:hAnsi="Cambria"/>
+        </w:rPr>
+        <w:t xml:space="preserve"> to do this; the eponymous function takes in an n-size and returns A and b </w:t>
+      </w:r>
+      <w:proofErr w:type="spellStart"/>
+      <w:r>
+        <w:rPr>
+          <w:rFonts w:ascii="Cambria" w:hAnsi="Cambria"/>
+        </w:rPr>
+        <w:t>matricies</w:t>
+      </w:r>
+      <w:proofErr w:type="spellEnd"/>
+      <w:r>
+        <w:rPr>
+          <w:rFonts w:ascii="Cambria" w:hAnsi="Cambria"/>
+        </w:rPr>
+        <w:t xml:space="preserve">. </w:t>
       </w:r>
     </w:p>
     <w:p>
@@ -57,7 +99,35 @@
         <w:rPr>
           <w:rFonts w:ascii="Cambria" w:hAnsi="Cambria"/>
         </w:rPr>
-        <w:t>The A and b matricies generated are then used as arguments for the pentsolve function, which returns x, the goal of question 1.</w:t>
+        <w:t xml:space="preserve">The A and b </w:t>
+      </w:r>
+      <w:proofErr w:type="spellStart"/>
+      <w:r>
+        <w:rPr>
+          <w:rFonts w:ascii="Cambria" w:hAnsi="Cambria"/>
+        </w:rPr>
+        <w:t>matricies</w:t>
+      </w:r>
+      <w:proofErr w:type="spellEnd"/>
+      <w:r>
+        <w:rPr>
+          <w:rFonts w:ascii="Cambria" w:hAnsi="Cambria"/>
+        </w:rPr>
+        <w:t xml:space="preserve"> generated are then used as arguments for the </w:t>
+      </w:r>
+      <w:proofErr w:type="spellStart"/>
+      <w:r>
+        <w:rPr>
+          <w:rFonts w:ascii="Cambria" w:hAnsi="Cambria"/>
+        </w:rPr>
+        <w:t>pentsolve</w:t>
+      </w:r>
+      <w:proofErr w:type="spellEnd"/>
+      <w:r>
+        <w:rPr>
+          <w:rFonts w:ascii="Cambria" w:hAnsi="Cambria"/>
+        </w:rPr>
+        <w:t xml:space="preserve"> function, which returns x, the goal of question 1.</w:t>
       </w:r>
       <w:r>
         <w:rPr>
@@ -80,7 +150,21 @@
         <w:rPr>
           <w:rFonts w:ascii="Cambria" w:hAnsi="Cambria"/>
         </w:rPr>
-        <w:t>Here is an example of the generated matricies:</w:t>
+        <w:t xml:space="preserve">Here is an example of the generated </w:t>
+      </w:r>
+      <w:proofErr w:type="spellStart"/>
+      <w:r>
+        <w:rPr>
+          <w:rFonts w:ascii="Cambria" w:hAnsi="Cambria"/>
+        </w:rPr>
+        <w:t>matricies</w:t>
+      </w:r>
+      <w:proofErr w:type="spellEnd"/>
+      <w:r>
+        <w:rPr>
+          <w:rFonts w:ascii="Cambria" w:hAnsi="Cambria"/>
+        </w:rPr>
+        <w:t>:</w:t>
       </w:r>
     </w:p>
     <w:p>
@@ -113,7 +197,35 @@
         <w:rPr>
           <w:rFonts w:ascii="Cambria" w:hAnsi="Cambria"/>
         </w:rPr>
-        <w:t xml:space="preserve"> Matricies A and b ( n = 7)</w:t>
+        <w:t xml:space="preserve"> </w:t>
+      </w:r>
+      <w:proofErr w:type="spellStart"/>
+      <w:r>
+        <w:rPr>
+          <w:rFonts w:ascii="Cambria" w:hAnsi="Cambria"/>
+        </w:rPr>
+        <w:t>Matricies</w:t>
+      </w:r>
+      <w:proofErr w:type="spellEnd"/>
+      <w:r>
+        <w:rPr>
+          <w:rFonts w:ascii="Cambria" w:hAnsi="Cambria"/>
+        </w:rPr>
+        <w:t xml:space="preserve"> A and b </w:t>
+      </w:r>
+      <w:proofErr w:type="gramStart"/>
+      <w:r>
+        <w:rPr>
+          <w:rFonts w:ascii="Cambria" w:hAnsi="Cambria"/>
+        </w:rPr>
+        <w:t>( n</w:t>
+      </w:r>
+      <w:proofErr w:type="gramEnd"/>
+      <w:r>
+        <w:rPr>
+          <w:rFonts w:ascii="Cambria" w:hAnsi="Cambria"/>
+        </w:rPr>
+        <w:t xml:space="preserve"> = 7)</w:t>
       </w:r>
     </w:p>
     <w:tbl>
@@ -847,13 +959,69 @@
         <w:rPr>
           <w:rFonts w:ascii="Cambria" w:hAnsi="Cambria"/>
         </w:rPr>
-        <w:t>Using the A and b matricies generated for question 1, the systems of equations was solved using Matlab’s built-in solver; thus, the result of A\b was stored in column 2 of the results matrix.</w:t>
-      </w:r>
-      <w:r>
-        <w:rPr>
-          <w:rFonts w:ascii="Cambria" w:hAnsi="Cambria"/>
-        </w:rPr>
-        <w:t xml:space="preserve"> Here are some comparisons between the solutions generate from the Matlab solver and the full solver:</w:t>
+        <w:t xml:space="preserve">Using the A and b </w:t>
+      </w:r>
+      <w:proofErr w:type="spellStart"/>
+      <w:r>
+        <w:rPr>
+          <w:rFonts w:ascii="Cambria" w:hAnsi="Cambria"/>
+        </w:rPr>
+        <w:t>matricies</w:t>
+      </w:r>
+      <w:proofErr w:type="spellEnd"/>
+      <w:r>
+        <w:rPr>
+          <w:rFonts w:ascii="Cambria" w:hAnsi="Cambria"/>
+        </w:rPr>
+        <w:t xml:space="preserve"> generated for question 1, the systems of equations </w:t>
+      </w:r>
+      <w:proofErr w:type="gramStart"/>
+      <w:r>
+        <w:rPr>
+          <w:rFonts w:ascii="Cambria" w:hAnsi="Cambria"/>
+        </w:rPr>
+        <w:t>was</w:t>
+      </w:r>
+      <w:proofErr w:type="gramEnd"/>
+      <w:r>
+        <w:rPr>
+          <w:rFonts w:ascii="Cambria" w:hAnsi="Cambria"/>
+        </w:rPr>
+        <w:t xml:space="preserve"> solved using </w:t>
+      </w:r>
+      <w:proofErr w:type="spellStart"/>
+      <w:r>
+        <w:rPr>
+          <w:rFonts w:ascii="Cambria" w:hAnsi="Cambria"/>
+        </w:rPr>
+        <w:t>Matlab’s</w:t>
+      </w:r>
+      <w:proofErr w:type="spellEnd"/>
+      <w:r>
+        <w:rPr>
+          <w:rFonts w:ascii="Cambria" w:hAnsi="Cambria"/>
+        </w:rPr>
+        <w:t xml:space="preserve"> built-in solver; thus, the result of A\b was stored in column 2 of the results matrix.</w:t>
+      </w:r>
+      <w:r>
+        <w:rPr>
+          <w:rFonts w:ascii="Cambria" w:hAnsi="Cambria"/>
+        </w:rPr>
+        <w:t xml:space="preserve"> Here are some comparisons between the solutions generate from the </w:t>
+      </w:r>
+      <w:proofErr w:type="spellStart"/>
+      <w:r>
+        <w:rPr>
+          <w:rFonts w:ascii="Cambria" w:hAnsi="Cambria"/>
+        </w:rPr>
+        <w:t>Matlab</w:t>
+      </w:r>
+      <w:proofErr w:type="spellEnd"/>
+      <w:r>
+        <w:rPr>
+          <w:rFonts w:ascii="Cambria" w:hAnsi="Cambria"/>
+        </w:rPr>
+        <w:t xml:space="preserve"> solver and the full solver:</w:t>
       </w:r>
     </w:p>
     <w:p>
@@ -896,18 +1064,27 @@
         </w:rPr>
         <w:t xml:space="preserve"> </w:t>
       </w:r>
+      <w:proofErr w:type="spellStart"/>
       <w:r>
         <w:rPr>
           <w:rFonts w:ascii="Courier New" w:hAnsi="Courier New" w:cs="Courier New"/>
           <w:u w:val="single"/>
         </w:rPr>
-        <w:t xml:space="preserve">pentsolver </w:t>
-      </w:r>
+        <w:t>pentsolver</w:t>
+      </w:r>
+      <w:proofErr w:type="spellEnd"/>
       <w:r>
         <w:rPr>
           <w:rFonts w:ascii="Courier New" w:hAnsi="Courier New" w:cs="Courier New"/>
           <w:u w:val="single"/>
         </w:rPr>
+        <w:t xml:space="preserve"> </w:t>
+      </w:r>
+      <w:r>
+        <w:rPr>
+          <w:rFonts w:ascii="Courier New" w:hAnsi="Courier New" w:cs="Courier New"/>
+          <w:u w:val="single"/>
+        </w:rPr>
         <w:t>solution</w:t>
       </w:r>
       <w:r>
@@ -916,12 +1093,21 @@
         </w:rPr>
         <w:t xml:space="preserve">        </w:t>
       </w:r>
+      <w:proofErr w:type="spellStart"/>
       <w:r>
         <w:rPr>
           <w:rFonts w:ascii="Courier New" w:hAnsi="Courier New" w:cs="Courier New"/>
           <w:u w:val="single"/>
         </w:rPr>
-        <w:t>MatLab solution</w:t>
+        <w:t>MatLab</w:t>
+      </w:r>
+      <w:proofErr w:type="spellEnd"/>
+      <w:r>
+        <w:rPr>
+          <w:rFonts w:ascii="Courier New" w:hAnsi="Courier New" w:cs="Courier New"/>
+          <w:u w:val="single"/>
+        </w:rPr>
+        <w:t xml:space="preserve"> solution</w:t>
       </w:r>
     </w:p>
     <w:p>
@@ -1139,18 +1325,27 @@
         </w:rPr>
         <w:t xml:space="preserve"> </w:t>
       </w:r>
+      <w:proofErr w:type="spellStart"/>
       <w:r>
         <w:rPr>
           <w:rFonts w:ascii="Courier New" w:hAnsi="Courier New" w:cs="Courier New"/>
           <w:u w:val="single"/>
         </w:rPr>
-        <w:t xml:space="preserve">pentsolver </w:t>
-      </w:r>
+        <w:t>pentsolver</w:t>
+      </w:r>
+      <w:proofErr w:type="spellEnd"/>
       <w:r>
         <w:rPr>
           <w:rFonts w:ascii="Courier New" w:hAnsi="Courier New" w:cs="Courier New"/>
           <w:u w:val="single"/>
         </w:rPr>
+        <w:t xml:space="preserve"> </w:t>
+      </w:r>
+      <w:r>
+        <w:rPr>
+          <w:rFonts w:ascii="Courier New" w:hAnsi="Courier New" w:cs="Courier New"/>
+          <w:u w:val="single"/>
+        </w:rPr>
         <w:t>solution</w:t>
       </w:r>
       <w:r>
@@ -1159,12 +1354,21 @@
         </w:rPr>
         <w:t xml:space="preserve">        </w:t>
       </w:r>
+      <w:proofErr w:type="spellStart"/>
       <w:r>
         <w:rPr>
           <w:rFonts w:ascii="Courier New" w:hAnsi="Courier New" w:cs="Courier New"/>
           <w:u w:val="single"/>
         </w:rPr>
-        <w:t>MatLab solution</w:t>
+        <w:t>MatLab</w:t>
+      </w:r>
+      <w:proofErr w:type="spellEnd"/>
+      <w:r>
+        <w:rPr>
+          <w:rFonts w:ascii="Courier New" w:hAnsi="Courier New" w:cs="Courier New"/>
+          <w:u w:val="single"/>
+        </w:rPr>
+        <w:t xml:space="preserve"> solution</w:t>
       </w:r>
     </w:p>
     <w:p>
@@ -1569,8 +1773,15 @@
           <w:rFonts w:ascii="Courier New" w:hAnsi="Courier New" w:cs="Courier New"/>
         </w:rPr>
         <w:tab/>
+      </w:r>
+      <w:proofErr w:type="spellStart"/>
+      <w:r>
+        <w:rPr>
+          <w:rFonts w:ascii="Courier New" w:hAnsi="Courier New" w:cs="Courier New"/>
+        </w:rPr>
         <w:t>5.24822695035460e-08</w:t>
       </w:r>
+      <w:proofErr w:type="spellEnd"/>
     </w:p>
     <w:p>
       <w:pPr>
@@ -1589,8 +1800,15 @@
           <w:rFonts w:ascii="Courier New" w:hAnsi="Courier New" w:cs="Courier New"/>
         </w:rPr>
         <w:tab/>
+      </w:r>
+      <w:proofErr w:type="spellStart"/>
+      <w:r>
+        <w:rPr>
+          <w:rFonts w:ascii="Courier New" w:hAnsi="Courier New" w:cs="Courier New"/>
+        </w:rPr>
         <w:t>5.17730496453901e-08</w:t>
       </w:r>
+      <w:proofErr w:type="spellEnd"/>
     </w:p>
     <w:p>
       <w:pPr>
@@ -1669,8 +1887,15 @@
           <w:rFonts w:ascii="Courier New" w:hAnsi="Courier New" w:cs="Courier New"/>
         </w:rPr>
         <w:tab/>
+      </w:r>
+      <w:proofErr w:type="spellStart"/>
+      <w:r>
+        <w:rPr>
+          <w:rFonts w:ascii="Courier New" w:hAnsi="Courier New" w:cs="Courier New"/>
+        </w:rPr>
         <w:t>5.24822695035460e-08</w:t>
       </w:r>
+      <w:proofErr w:type="spellEnd"/>
     </w:p>
     <w:p>
       <w:pPr>
@@ -1689,8 +1914,15 @@
           <w:rFonts w:ascii="Courier New" w:hAnsi="Courier New" w:cs="Courier New"/>
         </w:rPr>
         <w:tab/>
+      </w:r>
+      <w:proofErr w:type="spellStart"/>
+      <w:r>
+        <w:rPr>
+          <w:rFonts w:ascii="Courier New" w:hAnsi="Courier New" w:cs="Courier New"/>
+        </w:rPr>
         <w:t>5.17730496453901e-08</w:t>
       </w:r>
+      <w:proofErr w:type="spellEnd"/>
     </w:p>
     <w:p>
       <w:pPr>
@@ -3360,19 +3592,61 @@
         <w:rPr>
           <w:rFonts w:ascii="Cambria" w:hAnsi="Cambria"/>
         </w:rPr>
-        <w:t xml:space="preserve">To obtain the run times of both the full solver and the MatLab </w:t>
-      </w:r>
-      <w:r>
-        <w:rPr>
-          <w:rFonts w:ascii="Cambria" w:hAnsi="Cambria"/>
-        </w:rPr>
-        <w:t xml:space="preserve">method, each respective method was wrapped between a tic (timer start) and toc (timer end) call as the solutions were being processed. My laptop, unfortunately, was unable to handle running large matricies. </w:t>
-      </w:r>
-      <w:r>
-        <w:rPr>
-          <w:rFonts w:ascii="Cambria" w:hAnsi="Cambria"/>
-        </w:rPr>
-        <w:t>Below is a plot of their timings in a loglog plot:</w:t>
+        <w:t xml:space="preserve">To obtain the run times of both the full solver and the </w:t>
+      </w:r>
+      <w:proofErr w:type="spellStart"/>
+      <w:r>
+        <w:rPr>
+          <w:rFonts w:ascii="Cambria" w:hAnsi="Cambria"/>
+        </w:rPr>
+        <w:t>MatLab</w:t>
+      </w:r>
+      <w:proofErr w:type="spellEnd"/>
+      <w:r>
+        <w:rPr>
+          <w:rFonts w:ascii="Cambria" w:hAnsi="Cambria"/>
+        </w:rPr>
+        <w:t xml:space="preserve"> </w:t>
+      </w:r>
+      <w:r>
+        <w:rPr>
+          <w:rFonts w:ascii="Cambria" w:hAnsi="Cambria"/>
+        </w:rPr>
+        <w:t xml:space="preserve">method, each respective method was wrapped between a tic (timer start) and toc (timer end) call as the solutions were being processed. My laptop, unfortunately, was unable to handle running large </w:t>
+      </w:r>
+      <w:proofErr w:type="spellStart"/>
+      <w:r>
+        <w:rPr>
+          <w:rFonts w:ascii="Cambria" w:hAnsi="Cambria"/>
+        </w:rPr>
+        <w:t>matricies</w:t>
+      </w:r>
+      <w:proofErr w:type="spellEnd"/>
+      <w:r>
+        <w:rPr>
+          <w:rFonts w:ascii="Cambria" w:hAnsi="Cambria"/>
+        </w:rPr>
+        <w:t xml:space="preserve">. </w:t>
+      </w:r>
+      <w:r>
+        <w:rPr>
+          <w:rFonts w:ascii="Cambria" w:hAnsi="Cambria"/>
+        </w:rPr>
+        <w:t xml:space="preserve">Below is a plot of their timings in a </w:t>
+      </w:r>
+      <w:proofErr w:type="spellStart"/>
+      <w:r>
+        <w:rPr>
+          <w:rFonts w:ascii="Cambria" w:hAnsi="Cambria"/>
+        </w:rPr>
+        <w:t>loglog</w:t>
+      </w:r>
+      <w:proofErr w:type="spellEnd"/>
+      <w:r>
+        <w:rPr>
+          <w:rFonts w:ascii="Cambria" w:hAnsi="Cambria"/>
+        </w:rPr>
+        <w:t xml:space="preserve"> plot:</w:t>
       </w:r>
     </w:p>
     <w:p>
@@ -3395,7 +3669,21 @@
           <w:rFonts w:ascii="Cambria" w:hAnsi="Cambria"/>
         </w:rPr>
         <w:tab/>
-        <w:t xml:space="preserve">From the plot, we can see that the MatLab timings are different than the ones from the full solver timings. This can be attributed to the </w:t>
+        <w:t xml:space="preserve">From the plot, we can see that the </w:t>
+      </w:r>
+      <w:proofErr w:type="spellStart"/>
+      <w:r>
+        <w:rPr>
+          <w:rFonts w:ascii="Cambria" w:hAnsi="Cambria"/>
+        </w:rPr>
+        <w:t>MatLab</w:t>
+      </w:r>
+      <w:proofErr w:type="spellEnd"/>
+      <w:r>
+        <w:rPr>
+          <w:rFonts w:ascii="Cambria" w:hAnsi="Cambria"/>
+        </w:rPr>
+        <w:t xml:space="preserve"> timings are different than the ones from the full solver timings. This can be attributed to the </w:t>
       </w:r>
       <w:r>
         <w:rPr>
@@ -3407,7 +3695,21 @@
         <w:rPr>
           <w:rFonts w:ascii="Cambria" w:hAnsi="Cambria"/>
         </w:rPr>
-        <w:t>, which has resulted in a higher runtime for the full solver compared to the MatLab solver.</w:t>
+        <w:t xml:space="preserve">, which has resulted in a higher runtime for the full solver compared to the </w:t>
+      </w:r>
+      <w:proofErr w:type="spellStart"/>
+      <w:r>
+        <w:rPr>
+          <w:rFonts w:ascii="Cambria" w:hAnsi="Cambria"/>
+        </w:rPr>
+        <w:t>MatLab</w:t>
+      </w:r>
+      <w:proofErr w:type="spellEnd"/>
+      <w:r>
+        <w:rPr>
+          <w:rFonts w:ascii="Cambria" w:hAnsi="Cambria"/>
+        </w:rPr>
+        <w:t xml:space="preserve"> solver.</w:t>
       </w:r>
     </w:p>
     <w:p>
@@ -3436,7 +3738,35 @@
         <w:rPr>
           <w:rFonts w:ascii="Cambria" w:hAnsi="Cambria"/>
         </w:rPr>
-        <w:t xml:space="preserve"> Running time of pentsolve and MatLab Base Algorithm</w:t>
+        <w:t xml:space="preserve"> Running time of </w:t>
+      </w:r>
+      <w:proofErr w:type="spellStart"/>
+      <w:r>
+        <w:rPr>
+          <w:rFonts w:ascii="Cambria" w:hAnsi="Cambria"/>
+        </w:rPr>
+        <w:t>pentsolve</w:t>
+      </w:r>
+      <w:proofErr w:type="spellEnd"/>
+      <w:r>
+        <w:rPr>
+          <w:rFonts w:ascii="Cambria" w:hAnsi="Cambria"/>
+        </w:rPr>
+        <w:t xml:space="preserve"> and </w:t>
+      </w:r>
+      <w:proofErr w:type="spellStart"/>
+      <w:r>
+        <w:rPr>
+          <w:rFonts w:ascii="Cambria" w:hAnsi="Cambria"/>
+        </w:rPr>
+        <w:t>MatLab</w:t>
+      </w:r>
+      <w:proofErr w:type="spellEnd"/>
+      <w:r>
+        <w:rPr>
+          <w:rFonts w:ascii="Cambria" w:hAnsi="Cambria"/>
+        </w:rPr>
+        <w:t xml:space="preserve"> Base Algorithm</w:t>
       </w:r>
     </w:p>
     <w:p>
@@ -3508,8 +3838,6 @@
           <w:rFonts w:ascii="Cambria" w:hAnsi="Cambria"/>
         </w:rPr>
       </w:pPr>
-      <w:bookmarkStart w:id="0" w:name="_GoBack"/>
-      <w:bookmarkEnd w:id="0"/>
     </w:p>
     <w:p>
       <w:pPr>
@@ -3563,7 +3891,21 @@
         <w:rPr>
           <w:rFonts w:ascii="Cambria" w:hAnsi="Cambria"/>
         </w:rPr>
-        <w:t>On examining the pentsolve method, it appears that its computational complexity is roughly O(N</w:t>
+        <w:t xml:space="preserve">On examining the </w:t>
+      </w:r>
+      <w:proofErr w:type="spellStart"/>
+      <w:r>
+        <w:rPr>
+          <w:rFonts w:ascii="Cambria" w:hAnsi="Cambria"/>
+        </w:rPr>
+        <w:t>pentsolve</w:t>
+      </w:r>
+      <w:proofErr w:type="spellEnd"/>
+      <w:r>
+        <w:rPr>
+          <w:rFonts w:ascii="Cambria" w:hAnsi="Cambria"/>
+        </w:rPr>
+        <w:t xml:space="preserve"> method, it appears that its computational complexity is roughly O(N</w:t>
       </w:r>
       <w:r>
         <w:rPr>
@@ -3576,7 +3918,35 @@
         <w:rPr>
           <w:rFonts w:ascii="Cambria" w:hAnsi="Cambria"/>
         </w:rPr>
-        <w:t xml:space="preserve">). The observed timings of pentsolve is not the same as the base MatLab </w:t>
+        <w:t xml:space="preserve">). The observed timings of </w:t>
+      </w:r>
+      <w:proofErr w:type="spellStart"/>
+      <w:r>
+        <w:rPr>
+          <w:rFonts w:ascii="Cambria" w:hAnsi="Cambria"/>
+        </w:rPr>
+        <w:t>pentsolve</w:t>
+      </w:r>
+      <w:proofErr w:type="spellEnd"/>
+      <w:r>
+        <w:rPr>
+          <w:rFonts w:ascii="Cambria" w:hAnsi="Cambria"/>
+        </w:rPr>
+        <w:t xml:space="preserve"> is not the same as the base </w:t>
+      </w:r>
+      <w:proofErr w:type="spellStart"/>
+      <w:r>
+        <w:rPr>
+          <w:rFonts w:ascii="Cambria" w:hAnsi="Cambria"/>
+        </w:rPr>
+        <w:t>MatLab</w:t>
+      </w:r>
+      <w:proofErr w:type="spellEnd"/>
+      <w:r>
+        <w:rPr>
+          <w:rFonts w:ascii="Cambria" w:hAnsi="Cambria"/>
+        </w:rPr>
+        <w:t xml:space="preserve"> </w:t>
       </w:r>
       <w:r>
         <w:rPr>
@@ -4779,11 +5149,19 @@
           <w:rFonts w:ascii="Cambria" w:hAnsi="Cambria"/>
         </w:rPr>
       </w:pPr>
-      <w:r>
-        <w:rPr>
-          <w:rFonts w:ascii="Cambria" w:hAnsi="Cambria"/>
-        </w:rPr>
-        <w:t>Thus R</w:t>
+      <w:proofErr w:type="gramStart"/>
+      <w:r>
+        <w:rPr>
+          <w:rFonts w:ascii="Cambria" w:hAnsi="Cambria"/>
+        </w:rPr>
+        <w:t>Thus</w:t>
+      </w:r>
+      <w:proofErr w:type="gramEnd"/>
+      <w:r>
+        <w:rPr>
+          <w:rFonts w:ascii="Cambria" w:hAnsi="Cambria"/>
+        </w:rPr>
+        <w:t xml:space="preserve"> R</w:t>
       </w:r>
       <w:r>
         <w:rPr>
@@ -7356,31 +7734,55 @@
         <w:rPr>
           <w:rFonts w:ascii="Cambria" w:hAnsi="Cambria"/>
         </w:rPr>
-        <w:t xml:space="preserve">Sources of information include the slides posted on Canvas, as well as MatLab’s documentation on routines such as </w:t>
-      </w:r>
-      <w:r>
-        <w:rPr>
-          <w:rFonts w:ascii="Cambria" w:hAnsi="Cambria"/>
-        </w:rPr>
-        <w:t>zero</w:t>
-      </w:r>
-      <w:r>
-        <w:rPr>
-          <w:rFonts w:ascii="Cambria" w:hAnsi="Cambria"/>
-        </w:rPr>
-        <w:t xml:space="preserve">() and </w:t>
-      </w:r>
-      <w:r>
-        <w:rPr>
-          <w:rFonts w:ascii="Cambria" w:hAnsi="Cambria"/>
-        </w:rPr>
-        <w:t>fsolve</w:t>
-      </w:r>
-      <w:r>
-        <w:rPr>
-          <w:rFonts w:ascii="Cambria" w:hAnsi="Cambria"/>
-        </w:rPr>
-        <w:t>().</w:t>
+        <w:t xml:space="preserve">Sources of information include the slides posted on Canvas, as well as </w:t>
+      </w:r>
+      <w:proofErr w:type="spellStart"/>
+      <w:r>
+        <w:rPr>
+          <w:rFonts w:ascii="Cambria" w:hAnsi="Cambria"/>
+        </w:rPr>
+        <w:t>MatLab’s</w:t>
+      </w:r>
+      <w:proofErr w:type="spellEnd"/>
+      <w:r>
+        <w:rPr>
+          <w:rFonts w:ascii="Cambria" w:hAnsi="Cambria"/>
+        </w:rPr>
+        <w:t xml:space="preserve"> documentation on routines such as </w:t>
+      </w:r>
+      <w:r>
+        <w:rPr>
+          <w:rFonts w:ascii="Cambria" w:hAnsi="Cambria"/>
+        </w:rPr>
+        <w:t xml:space="preserve">tic toc </w:t>
+      </w:r>
+      <w:r>
+        <w:rPr>
+          <w:rFonts w:ascii="Cambria" w:hAnsi="Cambria"/>
+        </w:rPr>
+        <w:t xml:space="preserve">and </w:t>
+      </w:r>
+      <w:proofErr w:type="gramStart"/>
+      <w:r>
+        <w:rPr>
+          <w:rFonts w:ascii="Cambria" w:hAnsi="Cambria"/>
+        </w:rPr>
+        <w:t>loglog(</w:t>
+      </w:r>
+      <w:proofErr w:type="gramEnd"/>
+      <w:r>
+        <w:rPr>
+          <w:rFonts w:ascii="Cambria" w:hAnsi="Cambria"/>
+        </w:rPr>
+        <w:t>)</w:t>
+      </w:r>
+      <w:bookmarkStart w:id="0" w:name="_GoBack"/>
+      <w:bookmarkEnd w:id="0"/>
+      <w:r>
+        <w:rPr>
+          <w:rFonts w:ascii="Cambria" w:hAnsi="Cambria"/>
+        </w:rPr>
+        <w:t>.</w:t>
       </w:r>
       <w:r>
         <w:rPr>
@@ -7440,8 +7842,16 @@
           <w:rFonts w:ascii="Cambria" w:hAnsi="Cambria"/>
         </w:rPr>
         <w:tab/>
-        <w:t>As far as source codes went, I implemented all the functions that didn’t already come with MatLab</w:t>
-      </w:r>
+        <w:t xml:space="preserve">As far as source codes went, I implemented all the functions that didn’t already come with </w:t>
+      </w:r>
+      <w:proofErr w:type="spellStart"/>
+      <w:r>
+        <w:rPr>
+          <w:rFonts w:ascii="Cambria" w:hAnsi="Cambria"/>
+        </w:rPr>
+        <w:t>MatLab</w:t>
+      </w:r>
+      <w:proofErr w:type="spellEnd"/>
       <w:r>
         <w:rPr>
           <w:rFonts w:ascii="Cambria" w:hAnsi="Cambria"/>
@@ -7454,6 +7864,7 @@
         </w:rPr>
         <w:t xml:space="preserve">n this case, I implemented the function </w:t>
       </w:r>
+      <w:proofErr w:type="spellStart"/>
       <w:r>
         <w:rPr>
           <w:rFonts w:ascii="Cambria" w:hAnsi="Cambria"/>
@@ -7468,12 +7879,14 @@
         </w:rPr>
         <w:t>m</w:t>
       </w:r>
+      <w:proofErr w:type="spellEnd"/>
       <w:r>
         <w:rPr>
           <w:rFonts w:ascii="Cambria" w:hAnsi="Cambria"/>
         </w:rPr>
         <w:t xml:space="preserve"> while </w:t>
       </w:r>
+      <w:proofErr w:type="spellStart"/>
       <w:r>
         <w:rPr>
           <w:rFonts w:ascii="Cambria" w:hAnsi="Cambria"/>
@@ -7481,6 +7894,7 @@
         </w:rPr>
         <w:t>pentsolve.m</w:t>
       </w:r>
+      <w:proofErr w:type="spellEnd"/>
       <w:r>
         <w:rPr>
           <w:rFonts w:ascii="Cambria" w:hAnsi="Cambria"/>

</xml_diff>